<commit_message>
Finalização do Documento de Requisitos
</commit_message>
<xml_diff>
--- a/UNIChat - Requisitos - Documento 02.docx
+++ b/UNIChat - Requisitos - Documento 02.docx
@@ -59,39 +59,7 @@
           <w:szCs w:val="36"/>
           <w:lang w:val="pt-BR"/>
         </w:rPr>
-        <w:t xml:space="preserve"> </w:t>
-      </w:r>
-      <w:r>
-        <w:rPr>
-          <w:sz w:val="36"/>
-          <w:szCs w:val="36"/>
-          <w:lang w:val="pt-BR"/>
-        </w:rPr>
-        <w:t>Universidade</w:t>
-      </w:r>
-      <w:r>
-        <w:rPr>
-          <w:sz w:val="36"/>
-          <w:szCs w:val="36"/>
-          <w:lang w:val="pt-BR"/>
-        </w:rPr>
-        <w:t xml:space="preserve"> </w:t>
-      </w:r>
-      <w:r>
-        <w:rPr>
-          <w:sz w:val="36"/>
-          <w:szCs w:val="36"/>
-          <w:lang w:val="pt-BR"/>
-        </w:rPr>
-        <w:t>C</w:t>
-      </w:r>
-      <w:r>
-        <w:rPr>
-          <w:sz w:val="36"/>
-          <w:szCs w:val="36"/>
-          <w:lang w:val="pt-BR"/>
-        </w:rPr>
-        <w:t>idade de São Paulo - UNICID</w:t>
+        <w:t xml:space="preserve"> Universidade Cidade de São Paulo - UNICID</w:t>
       </w:r>
     </w:p>
     <w:p>
@@ -111,8 +79,26 @@
           <w:szCs w:val="36"/>
           <w:lang w:val="pt-BR"/>
         </w:rPr>
-        <w:t>Nome do projeto:</w:t>
-      </w:r>
+        <w:t xml:space="preserve">Nome do projeto: </w:t>
+      </w:r>
+      <w:r>
+        <w:rPr>
+          <w:sz w:val="36"/>
+          <w:szCs w:val="36"/>
+          <w:lang w:val="pt-BR"/>
+        </w:rPr>
+        <w:t xml:space="preserve">UNIChat </w:t>
+      </w:r>
+    </w:p>
+    <w:p>
+      <w:pPr>
+        <w:ind w:left="720" w:hanging="360"/>
+        <w:rPr>
+          <w:sz w:val="36"/>
+          <w:szCs w:val="36"/>
+          <w:lang w:val="pt-BR"/>
+        </w:rPr>
+      </w:pPr>
       <w:r>
         <w:rPr>
           <w:b/>
@@ -121,7 +107,7 @@
           <w:szCs w:val="36"/>
           <w:lang w:val="pt-BR"/>
         </w:rPr>
-        <w:t xml:space="preserve"> </w:t>
+        <w:t>Orientador:</w:t>
       </w:r>
       <w:r>
         <w:rPr>
@@ -129,31 +115,7 @@
           <w:szCs w:val="36"/>
           <w:lang w:val="pt-BR"/>
         </w:rPr>
-        <w:t>U</w:t>
-      </w:r>
-      <w:r>
-        <w:rPr>
-          <w:sz w:val="36"/>
-          <w:szCs w:val="36"/>
-          <w:lang w:val="pt-BR"/>
-        </w:rPr>
-        <w:t>NI</w:t>
-      </w:r>
-      <w:r>
-        <w:rPr>
-          <w:sz w:val="36"/>
-          <w:szCs w:val="36"/>
-          <w:lang w:val="pt-BR"/>
-        </w:rPr>
-        <w:t>Chat</w:t>
-      </w:r>
-      <w:r>
-        <w:rPr>
-          <w:sz w:val="36"/>
-          <w:szCs w:val="36"/>
-          <w:lang w:val="pt-BR"/>
-        </w:rPr>
-        <w:t xml:space="preserve"> </w:t>
+        <w:t xml:space="preserve"> Professor Rodolfo Riyoei Goya</w:t>
       </w:r>
     </w:p>
     <w:p>
@@ -173,7 +135,7 @@
           <w:szCs w:val="36"/>
           <w:lang w:val="pt-BR"/>
         </w:rPr>
-        <w:t>Orientador:</w:t>
+        <w:t>Local e Data:</w:t>
       </w:r>
       <w:r>
         <w:rPr>
@@ -181,67 +143,7 @@
           <w:szCs w:val="36"/>
           <w:lang w:val="pt-BR"/>
         </w:rPr>
-        <w:t xml:space="preserve"> Professor</w:t>
-      </w:r>
-      <w:r>
-        <w:rPr>
-          <w:sz w:val="36"/>
-          <w:szCs w:val="36"/>
-          <w:lang w:val="pt-BR"/>
-        </w:rPr>
-        <w:t xml:space="preserve"> Rodolfo Riyoei</w:t>
-      </w:r>
-      <w:r>
-        <w:rPr>
-          <w:sz w:val="36"/>
-          <w:szCs w:val="36"/>
-          <w:lang w:val="pt-BR"/>
-        </w:rPr>
-        <w:t xml:space="preserve"> Goya</w:t>
-      </w:r>
-    </w:p>
-    <w:p>
-      <w:pPr>
-        <w:ind w:left="720" w:hanging="360"/>
-        <w:rPr>
-          <w:sz w:val="36"/>
-          <w:szCs w:val="36"/>
-          <w:lang w:val="pt-BR"/>
-        </w:rPr>
-      </w:pPr>
-      <w:r>
-        <w:rPr>
-          <w:b/>
-          <w:bCs/>
-          <w:sz w:val="36"/>
-          <w:szCs w:val="36"/>
-          <w:lang w:val="pt-BR"/>
-        </w:rPr>
-        <w:t>Local e Data:</w:t>
-      </w:r>
-      <w:r>
-        <w:rPr>
-          <w:sz w:val="36"/>
-          <w:szCs w:val="36"/>
-          <w:lang w:val="pt-BR"/>
-        </w:rPr>
-        <w:t xml:space="preserve"> </w:t>
-      </w:r>
-      <w:r>
-        <w:rPr>
-          <w:sz w:val="36"/>
-          <w:szCs w:val="36"/>
-          <w:lang w:val="pt-BR"/>
-        </w:rPr>
-        <w:t xml:space="preserve">SÃO PAULO - </w:t>
-      </w:r>
-      <w:r>
-        <w:rPr>
-          <w:sz w:val="36"/>
-          <w:szCs w:val="36"/>
-          <w:lang w:val="pt-BR"/>
-        </w:rPr>
-        <w:t>SP - 04/10/2022</w:t>
+        <w:t xml:space="preserve"> SÃO PAULO - SP - 04/10/2022</w:t>
       </w:r>
     </w:p>
     <w:p>
@@ -677,19 +579,7 @@
         <w:rPr>
           <w:lang w:val="pt-BR"/>
         </w:rPr>
-        <w:t xml:space="preserve">Os principais leitores são os </w:t>
-      </w:r>
-      <w:r>
-        <w:rPr>
-          <w:lang w:val="pt-BR"/>
-        </w:rPr>
-        <w:t>Analistas, D</w:t>
-      </w:r>
-      <w:r>
-        <w:rPr>
-          <w:lang w:val="pt-BR"/>
-        </w:rPr>
-        <w:t>esenvolvedores e Orientadores.</w:t>
+        <w:t>Os principais leitores são os Analistas, Desenvolvedores e Orientadores.</w:t>
       </w:r>
     </w:p>
     <w:p>
@@ -850,13 +740,7 @@
               <w:rPr>
                 <w:lang w:val="pt-BR"/>
               </w:rPr>
-              <w:t>Atualizações dos Tópicos</w:t>
-            </w:r>
-            <w:r>
-              <w:rPr>
-                <w:lang w:val="pt-BR"/>
-              </w:rPr>
-              <w:t xml:space="preserve"> 6, 9 e 10</w:t>
+              <w:t>Atualizações dos Tópicos 6, 9 e 10</w:t>
             </w:r>
           </w:p>
         </w:tc>
@@ -873,6 +757,30 @@
                 <w:lang w:val="pt-BR"/>
               </w:rPr>
             </w:pPr>
+            <w:r>
+              <w:rPr>
+                <w:lang w:val="pt-BR"/>
+              </w:rPr>
+              <w:t>Versão 0</w:t>
+            </w:r>
+            <w:r>
+              <w:rPr>
+                <w:lang w:val="pt-BR"/>
+              </w:rPr>
+              <w:t>5</w:t>
+            </w:r>
+            <w:r>
+              <w:rPr>
+                <w:lang w:val="pt-BR"/>
+              </w:rPr>
+              <w:t xml:space="preserve"> –</w:t>
+            </w:r>
+            <w:r>
+              <w:rPr>
+                <w:lang w:val="pt-BR"/>
+              </w:rPr>
+              <w:t>Finalização do documento</w:t>
+            </w:r>
           </w:p>
         </w:tc>
       </w:tr>
@@ -1196,6 +1104,12 @@
                 <w:lang w:val="pt-BR"/>
               </w:rPr>
             </w:pPr>
+            <w:r>
+              <w:rPr>
+                <w:lang w:val="pt-BR"/>
+              </w:rPr>
+              <w:t>Versão 05</w:t>
+            </w:r>
           </w:p>
         </w:tc>
         <w:tc>
@@ -1209,6 +1123,12 @@
                 <w:lang w:val="pt-BR"/>
               </w:rPr>
             </w:pPr>
+            <w:r>
+              <w:rPr>
+                <w:lang w:val="pt-BR"/>
+              </w:rPr>
+              <w:t xml:space="preserve">Finalizamos os tópicos 3, 4, 7 e 8. Assim concluímos o documento de requisitos </w:t>
+            </w:r>
           </w:p>
         </w:tc>
       </w:tr>
@@ -1267,19 +1187,7 @@
         <w:rPr>
           <w:lang w:val="pt-BR"/>
         </w:rPr>
-        <w:t xml:space="preserve"> ajuda os alunos (inicialmente da </w:t>
-      </w:r>
-      <w:r>
-        <w:rPr>
-          <w:lang w:val="pt-BR"/>
-        </w:rPr>
-        <w:t>área</w:t>
-      </w:r>
-      <w:r>
-        <w:rPr>
-          <w:lang w:val="pt-BR"/>
-        </w:rPr>
-        <w:t xml:space="preserve"> de TI) que precisa de um serviço fácil, prático e rápido para se comunicar com </w:t>
+        <w:t xml:space="preserve"> ajuda os alunos (inicialmente da área de TI) que precisa de um serviço fácil, prático e rápido para se comunicar com </w:t>
       </w:r>
       <w:r>
         <w:rPr>
@@ -1414,24 +1322,740 @@
         </w:numPr>
       </w:pPr>
       <w:r>
+        <w:t>Glossário</w:t>
+      </w:r>
+    </w:p>
+    <w:p/>
+    <w:p>
+      <w:pPr>
+        <w:pStyle w:val="PargrafodaLista"/>
+        <w:numPr>
+          <w:ilvl w:val="0"/>
+          <w:numId w:val="12"/>
+        </w:numPr>
+        <w:rPr>
+          <w:lang w:val="pt-BR"/>
+        </w:rPr>
+      </w:pPr>
+      <w:r>
+        <w:rPr>
+          <w:lang w:val="pt-BR"/>
+        </w:rPr>
+        <w:t xml:space="preserve">AuthenticateUser: Autenticar </w:t>
+      </w:r>
+      <w:r>
+        <w:rPr>
+          <w:lang w:val="pt-BR"/>
+        </w:rPr>
+        <w:t>usuário;</w:t>
+      </w:r>
+    </w:p>
+    <w:p>
+      <w:pPr>
+        <w:pStyle w:val="PargrafodaLista"/>
+        <w:rPr>
+          <w:lang w:val="pt-BR"/>
+        </w:rPr>
+      </w:pPr>
+    </w:p>
+    <w:p>
+      <w:pPr>
+        <w:pStyle w:val="PargrafodaLista"/>
+        <w:numPr>
+          <w:ilvl w:val="0"/>
+          <w:numId w:val="12"/>
+        </w:numPr>
+        <w:rPr>
+          <w:lang w:val="pt-BR"/>
+        </w:rPr>
+      </w:pPr>
+      <w:r>
+        <w:rPr>
+          <w:lang w:val="pt-BR"/>
+        </w:rPr>
+        <w:t xml:space="preserve">AuthenticateUserController: </w:t>
+      </w:r>
+      <w:r>
+        <w:rPr>
+          <w:lang w:val="pt-BR"/>
+        </w:rPr>
+        <w:t>C</w:t>
+      </w:r>
+      <w:r>
+        <w:rPr>
+          <w:lang w:val="pt-BR"/>
+        </w:rPr>
+        <w:t>ontrole de autenticação de usuário;</w:t>
+      </w:r>
+    </w:p>
+    <w:p>
+      <w:pPr>
+        <w:pStyle w:val="PargrafodaLista"/>
+        <w:rPr>
+          <w:lang w:val="pt-BR"/>
+        </w:rPr>
+      </w:pPr>
+    </w:p>
+    <w:p>
+      <w:pPr>
+        <w:pStyle w:val="PargrafodaLista"/>
+        <w:numPr>
+          <w:ilvl w:val="0"/>
+          <w:numId w:val="12"/>
+        </w:numPr>
+        <w:rPr>
+          <w:lang w:val="pt-BR"/>
+        </w:rPr>
+      </w:pPr>
+      <w:r>
+        <w:rPr>
+          <w:lang w:val="pt-BR"/>
+        </w:rPr>
+        <w:t xml:space="preserve">AuthenticateUserService: </w:t>
+      </w:r>
+      <w:r>
+        <w:rPr>
+          <w:lang w:val="pt-BR"/>
+        </w:rPr>
+        <w:t>S</w:t>
+      </w:r>
+      <w:r>
+        <w:rPr>
+          <w:lang w:val="pt-BR"/>
+        </w:rPr>
+        <w:t xml:space="preserve">erviço de autenticação de </w:t>
+      </w:r>
+      <w:r>
+        <w:rPr>
+          <w:lang w:val="pt-BR"/>
+        </w:rPr>
+        <w:t>usuário;</w:t>
+      </w:r>
+    </w:p>
+    <w:p>
+      <w:pPr>
+        <w:pStyle w:val="PargrafodaLista"/>
+        <w:rPr>
+          <w:lang w:val="pt-BR"/>
+        </w:rPr>
+      </w:pPr>
+    </w:p>
+    <w:p>
+      <w:pPr>
+        <w:pStyle w:val="PargrafodaLista"/>
+        <w:numPr>
+          <w:ilvl w:val="0"/>
+          <w:numId w:val="12"/>
+        </w:numPr>
+        <w:rPr>
+          <w:lang w:val="pt-BR"/>
+        </w:rPr>
+      </w:pPr>
+      <w:r>
+        <w:rPr>
+          <w:lang w:val="pt-BR"/>
+        </w:rPr>
+        <w:t xml:space="preserve">BackEnd: </w:t>
+      </w:r>
+      <w:r>
+        <w:rPr>
+          <w:lang w:val="pt-BR"/>
+        </w:rPr>
+        <w:t>E</w:t>
+      </w:r>
+      <w:r>
+        <w:rPr>
+          <w:lang w:val="pt-BR"/>
+        </w:rPr>
+        <w:t>strutura que possibilita a operação do sistema;</w:t>
+      </w:r>
+    </w:p>
+    <w:p>
+      <w:pPr>
+        <w:pStyle w:val="PargrafodaLista"/>
+        <w:rPr>
+          <w:lang w:val="pt-BR"/>
+        </w:rPr>
+      </w:pPr>
+    </w:p>
+    <w:p>
+      <w:pPr>
+        <w:pStyle w:val="PargrafodaLista"/>
+        <w:numPr>
+          <w:ilvl w:val="0"/>
+          <w:numId w:val="12"/>
+        </w:numPr>
+        <w:rPr>
+          <w:lang w:val="pt-BR"/>
+        </w:rPr>
+      </w:pPr>
+      <w:r>
+        <w:rPr>
+          <w:lang w:val="pt-BR"/>
+        </w:rPr>
+        <w:t xml:space="preserve">Banco de Dados: </w:t>
+      </w:r>
+      <w:r>
+        <w:rPr>
+          <w:lang w:val="pt-BR"/>
+        </w:rPr>
+        <w:t>É</w:t>
+      </w:r>
+      <w:r>
+        <w:rPr>
+          <w:lang w:val="pt-BR"/>
+        </w:rPr>
+        <w:t xml:space="preserve"> uma coleção organizada de informações - ou dados - estruturadas, normalmente armazenadas eletronicamente em um sistema de computador</w:t>
+      </w:r>
+      <w:r>
+        <w:rPr>
+          <w:lang w:val="pt-BR"/>
+        </w:rPr>
+        <w:t>;</w:t>
+      </w:r>
+    </w:p>
+    <w:p>
+      <w:pPr>
+        <w:pStyle w:val="PargrafodaLista"/>
+        <w:rPr>
+          <w:lang w:val="pt-BR"/>
+        </w:rPr>
+      </w:pPr>
+    </w:p>
+    <w:p>
+      <w:pPr>
+        <w:pStyle w:val="PargrafodaLista"/>
+        <w:numPr>
+          <w:ilvl w:val="0"/>
+          <w:numId w:val="12"/>
+        </w:numPr>
+        <w:rPr>
+          <w:lang w:val="pt-BR"/>
+        </w:rPr>
+      </w:pPr>
+      <w:r>
+        <w:rPr>
+          <w:lang w:val="pt-BR"/>
+        </w:rPr>
+        <w:t>CreateMessage</w:t>
+      </w:r>
+      <w:r>
+        <w:rPr>
+          <w:lang w:val="pt-BR"/>
+        </w:rPr>
+        <w:t>: Criar mensagem;</w:t>
+      </w:r>
+    </w:p>
+    <w:p>
+      <w:pPr>
+        <w:pStyle w:val="PargrafodaLista"/>
+        <w:rPr>
+          <w:lang w:val="pt-BR"/>
+        </w:rPr>
+      </w:pPr>
+    </w:p>
+    <w:p>
+      <w:pPr>
+        <w:pStyle w:val="PargrafodaLista"/>
+        <w:numPr>
+          <w:ilvl w:val="0"/>
+          <w:numId w:val="12"/>
+        </w:numPr>
+        <w:rPr>
+          <w:lang w:val="pt-BR"/>
+        </w:rPr>
+      </w:pPr>
+      <w:r>
+        <w:rPr>
+          <w:lang w:val="pt-BR"/>
+        </w:rPr>
+        <w:t>CreateMessageController</w:t>
+      </w:r>
+      <w:r>
+        <w:rPr>
+          <w:lang w:val="pt-BR"/>
+        </w:rPr>
+        <w:t>: Criar controlador de mensagens;</w:t>
+      </w:r>
+    </w:p>
+    <w:p>
+      <w:pPr>
+        <w:pStyle w:val="PargrafodaLista"/>
+        <w:rPr>
+          <w:lang w:val="pt-BR"/>
+        </w:rPr>
+      </w:pPr>
+    </w:p>
+    <w:p>
+      <w:pPr>
+        <w:pStyle w:val="PargrafodaLista"/>
+        <w:numPr>
+          <w:ilvl w:val="0"/>
+          <w:numId w:val="12"/>
+        </w:numPr>
+        <w:rPr>
+          <w:lang w:val="pt-BR"/>
+        </w:rPr>
+      </w:pPr>
+      <w:r>
+        <w:rPr>
+          <w:lang w:val="pt-BR"/>
+        </w:rPr>
+        <w:t>CreateMessageService</w:t>
+      </w:r>
+      <w:r>
+        <w:rPr>
+          <w:lang w:val="pt-BR"/>
+        </w:rPr>
+        <w:t>: Criar serviço de mensagem;</w:t>
+      </w:r>
+    </w:p>
+    <w:p>
+      <w:pPr>
+        <w:pStyle w:val="PargrafodaLista"/>
+        <w:rPr>
+          <w:lang w:val="pt-BR"/>
+        </w:rPr>
+      </w:pPr>
+    </w:p>
+    <w:p>
+      <w:pPr>
+        <w:pStyle w:val="PargrafodaLista"/>
+        <w:numPr>
+          <w:ilvl w:val="0"/>
+          <w:numId w:val="12"/>
+        </w:numPr>
+        <w:rPr>
+          <w:lang w:val="pt-BR"/>
+        </w:rPr>
+      </w:pPr>
+      <w:r>
+        <w:rPr>
+          <w:lang w:val="pt-BR"/>
+        </w:rPr>
+        <w:t>Diagrama de classes</w:t>
+      </w:r>
+      <w:r>
+        <w:rPr>
+          <w:lang w:val="pt-BR"/>
+        </w:rPr>
+        <w:t>:</w:t>
+      </w:r>
+      <w:r>
+        <w:rPr>
+          <w:lang w:val="pt-BR"/>
+        </w:rPr>
+        <w:t xml:space="preserve"> </w:t>
+      </w:r>
+      <w:r>
+        <w:rPr>
+          <w:lang w:val="pt-BR"/>
+        </w:rPr>
+        <w:t>Os diagramas de classe são as cópias do sistema ou subsistema. Você pode utilizar os diagramas de classe para modelar os objetos que compõem o sistema, para exibir os relacionamentos entre os objetos e para descrever o que esses objetos fazem e os serviços que eles fornecem</w:t>
+      </w:r>
+      <w:r>
+        <w:rPr>
+          <w:lang w:val="pt-BR"/>
+        </w:rPr>
+        <w:t>;</w:t>
+      </w:r>
+    </w:p>
+    <w:p>
+      <w:pPr>
+        <w:pStyle w:val="PargrafodaLista"/>
+        <w:rPr>
+          <w:lang w:val="pt-BR"/>
+        </w:rPr>
+      </w:pPr>
+    </w:p>
+    <w:p>
+      <w:pPr>
+        <w:pStyle w:val="PargrafodaLista"/>
+        <w:numPr>
+          <w:ilvl w:val="0"/>
+          <w:numId w:val="12"/>
+        </w:numPr>
+        <w:rPr>
+          <w:lang w:val="pt-BR"/>
+        </w:rPr>
+      </w:pPr>
+      <w:r>
+        <w:rPr>
+          <w:lang w:val="pt-BR"/>
+        </w:rPr>
+        <w:t>Framework</w:t>
+      </w:r>
+      <w:r>
+        <w:rPr>
+          <w:lang w:val="pt-BR"/>
+        </w:rPr>
+        <w:t>:</w:t>
+      </w:r>
+      <w:r>
+        <w:rPr>
+          <w:lang w:val="pt-BR"/>
+        </w:rPr>
+        <w:t xml:space="preserve"> </w:t>
+      </w:r>
+      <w:r>
+        <w:rPr>
+          <w:lang w:val="pt-BR"/>
+        </w:rPr>
+        <w:t>É</w:t>
+      </w:r>
+      <w:r>
+        <w:rPr>
+          <w:lang w:val="pt-BR"/>
+        </w:rPr>
+        <w:t xml:space="preserve"> um termo inglês que, em sua tradução direta, significa estrutura. De maneira geral, essa estrutura é feita para resolver um problema específico</w:t>
+      </w:r>
+    </w:p>
+    <w:p>
+      <w:pPr>
+        <w:pStyle w:val="PargrafodaLista"/>
+        <w:rPr>
+          <w:lang w:val="pt-BR"/>
+        </w:rPr>
+      </w:pPr>
+    </w:p>
+    <w:p>
+      <w:pPr>
+        <w:pStyle w:val="PargrafodaLista"/>
+        <w:numPr>
+          <w:ilvl w:val="0"/>
+          <w:numId w:val="12"/>
+        </w:numPr>
+        <w:rPr>
+          <w:lang w:val="pt-BR"/>
+        </w:rPr>
+      </w:pPr>
+      <w:r>
+        <w:rPr>
+          <w:lang w:val="pt-BR"/>
+        </w:rPr>
+        <w:t>FrontEnd: É onde se desenvolve a aplicação com a qual o usuário irá interagir diretamente, seja em softwares, sites, aplicativos, etc.;</w:t>
+      </w:r>
+    </w:p>
+    <w:p>
+      <w:pPr>
+        <w:pStyle w:val="PargrafodaLista"/>
+        <w:rPr>
+          <w:lang w:val="pt-BR"/>
+        </w:rPr>
+      </w:pPr>
+    </w:p>
+    <w:p>
+      <w:pPr>
+        <w:pStyle w:val="PargrafodaLista"/>
+        <w:numPr>
+          <w:ilvl w:val="0"/>
+          <w:numId w:val="12"/>
+        </w:numPr>
+        <w:rPr>
+          <w:lang w:val="pt-BR"/>
+        </w:rPr>
+      </w:pPr>
+      <w:r>
+        <w:rPr>
+          <w:lang w:val="pt-BR"/>
+        </w:rPr>
+        <w:t>GetLast3MessagesController: Obter as últimas 3 mensagens do controlador;</w:t>
+      </w:r>
+    </w:p>
+    <w:p>
+      <w:pPr>
+        <w:pStyle w:val="PargrafodaLista"/>
+        <w:rPr>
+          <w:lang w:val="pt-BR"/>
+        </w:rPr>
+      </w:pPr>
+    </w:p>
+    <w:p>
+      <w:pPr>
+        <w:pStyle w:val="PargrafodaLista"/>
+        <w:numPr>
+          <w:ilvl w:val="0"/>
+          <w:numId w:val="12"/>
+        </w:numPr>
+        <w:rPr>
+          <w:lang w:val="pt-BR"/>
+        </w:rPr>
+      </w:pPr>
+      <w:r>
+        <w:rPr>
+          <w:lang w:val="pt-BR"/>
+        </w:rPr>
+        <w:t>GitHub: É uma plataforma de hospedagem de código-fonte e arquivos com controle de versão usando o Git. Ele permite que programadores, utilitários ou qualquer usuário cadastrado na plataforma contribuam em projetos privados e/ou Open Source de qualquer lugar do mundo</w:t>
+      </w:r>
+    </w:p>
+    <w:p>
+      <w:pPr>
+        <w:pStyle w:val="PargrafodaLista"/>
+        <w:rPr>
+          <w:lang w:val="pt-BR"/>
+        </w:rPr>
+      </w:pPr>
+    </w:p>
+    <w:p>
+      <w:pPr>
+        <w:pStyle w:val="PargrafodaLista"/>
+        <w:numPr>
+          <w:ilvl w:val="0"/>
+          <w:numId w:val="12"/>
+        </w:numPr>
+      </w:pPr>
+      <w:r>
+        <w:t>Last3Messages</w:t>
+      </w:r>
+      <w:r>
+        <w:t>: As ultima 5 mensagens</w:t>
+      </w:r>
+    </w:p>
+    <w:p>
+      <w:pPr>
+        <w:pStyle w:val="PargrafodaLista"/>
+      </w:pPr>
+    </w:p>
+    <w:p>
+      <w:pPr>
+        <w:pStyle w:val="PargrafodaLista"/>
+        <w:numPr>
+          <w:ilvl w:val="0"/>
+          <w:numId w:val="12"/>
+        </w:numPr>
+      </w:pPr>
+      <w:r>
+        <w:t>P</w:t>
+      </w:r>
+      <w:r>
+        <w:t>rofileUser</w:t>
+      </w:r>
+      <w:r>
+        <w:t>: Perfil de usuário:</w:t>
+      </w:r>
+    </w:p>
+    <w:p>
+      <w:pPr>
+        <w:pStyle w:val="PargrafodaLista"/>
+      </w:pPr>
+    </w:p>
+    <w:p>
+      <w:pPr>
+        <w:pStyle w:val="PargrafodaLista"/>
+        <w:numPr>
+          <w:ilvl w:val="0"/>
+          <w:numId w:val="12"/>
+        </w:numPr>
+        <w:rPr>
+          <w:lang w:val="pt-BR"/>
+        </w:rPr>
+      </w:pPr>
+      <w:r>
+        <w:rPr>
+          <w:lang w:val="pt-BR"/>
+        </w:rPr>
+        <w:t>ProfileUserController</w:t>
+      </w:r>
+      <w:r>
+        <w:rPr>
+          <w:lang w:val="pt-BR"/>
+        </w:rPr>
+        <w:t>: Controle de perfil de usuário;</w:t>
+      </w:r>
+    </w:p>
+    <w:p>
+      <w:pPr>
+        <w:pStyle w:val="PargrafodaLista"/>
+        <w:rPr>
+          <w:lang w:val="pt-BR"/>
+        </w:rPr>
+      </w:pPr>
+    </w:p>
+    <w:p>
+      <w:pPr>
+        <w:pStyle w:val="PargrafodaLista"/>
+        <w:numPr>
+          <w:ilvl w:val="0"/>
+          <w:numId w:val="12"/>
+        </w:numPr>
+        <w:rPr>
+          <w:lang w:val="pt-BR"/>
+        </w:rPr>
+      </w:pPr>
+      <w:r>
+        <w:rPr>
+          <w:lang w:val="pt-BR"/>
+        </w:rPr>
         <w:lastRenderedPageBreak/>
-        <w:t>Glossário</w:t>
-      </w:r>
-    </w:p>
-    <w:p>
-      <w:pPr>
-        <w:rPr>
-          <w:color w:val="FF0000"/>
-          <w:lang w:val="pt-BR"/>
-        </w:rPr>
-      </w:pPr>
-      <w:r>
-        <w:rPr>
-          <w:color w:val="FF0000"/>
-          <w:lang w:val="pt-BR"/>
-        </w:rPr>
-        <w:t>Define os termos técnicos usados no documento. Não se deve fazer suposições sobre a experiência ou o conhecimento do leitor.</w:t>
-      </w:r>
+        <w:t>ProfileUserService</w:t>
+      </w:r>
+      <w:r>
+        <w:rPr>
+          <w:lang w:val="pt-BR"/>
+        </w:rPr>
+        <w:t>: Serviço de perfil de usuário;</w:t>
+      </w:r>
+    </w:p>
+    <w:p>
+      <w:pPr>
+        <w:pStyle w:val="PargrafodaLista"/>
+        <w:rPr>
+          <w:lang w:val="pt-BR"/>
+        </w:rPr>
+      </w:pPr>
+    </w:p>
+    <w:p>
+      <w:pPr>
+        <w:pStyle w:val="PargrafodaLista"/>
+        <w:numPr>
+          <w:ilvl w:val="0"/>
+          <w:numId w:val="12"/>
+        </w:numPr>
+        <w:rPr>
+          <w:lang w:val="pt-BR"/>
+        </w:rPr>
+      </w:pPr>
+      <w:r>
+        <w:rPr>
+          <w:lang w:val="pt-BR"/>
+        </w:rPr>
+        <w:t>Requisitos Funcionais</w:t>
+      </w:r>
+      <w:r>
+        <w:rPr>
+          <w:lang w:val="pt-BR"/>
+        </w:rPr>
+        <w:t>: S</w:t>
+      </w:r>
+      <w:r>
+        <w:rPr>
+          <w:lang w:val="pt-BR"/>
+        </w:rPr>
+        <w:t>ão todos os problemas e necessidades que devem ser atendidos e resolvidos pelo software por meio de funções ou serviços</w:t>
+      </w:r>
+    </w:p>
+    <w:p>
+      <w:pPr>
+        <w:pStyle w:val="PargrafodaLista"/>
+        <w:rPr>
+          <w:lang w:val="pt-BR"/>
+        </w:rPr>
+      </w:pPr>
+      <w:r>
+        <w:rPr>
+          <w:lang w:val="pt-BR"/>
+        </w:rPr>
+        <w:t xml:space="preserve"> </w:t>
+      </w:r>
+    </w:p>
+    <w:p>
+      <w:pPr>
+        <w:pStyle w:val="PargrafodaLista"/>
+        <w:numPr>
+          <w:ilvl w:val="0"/>
+          <w:numId w:val="12"/>
+        </w:numPr>
+        <w:rPr>
+          <w:lang w:val="pt-BR"/>
+        </w:rPr>
+      </w:pPr>
+      <w:r>
+        <w:rPr>
+          <w:lang w:val="pt-BR"/>
+        </w:rPr>
+        <w:t>Requisitos Não Funcionais</w:t>
+      </w:r>
+      <w:r>
+        <w:rPr>
+          <w:lang w:val="pt-BR"/>
+        </w:rPr>
+        <w:t>: S</w:t>
+      </w:r>
+      <w:r>
+        <w:rPr>
+          <w:lang w:val="pt-BR"/>
+        </w:rPr>
+        <w:t>ão os requisitos relacionados ao uso da aplicação em termos de desempenho, usabilidade, confiabilidade, segurança, disponibilidade, manutenibilidade e tecnologias envolvidas</w:t>
+      </w:r>
+    </w:p>
+    <w:p>
+      <w:pPr>
+        <w:pStyle w:val="PargrafodaLista"/>
+        <w:rPr>
+          <w:lang w:val="pt-BR"/>
+        </w:rPr>
+      </w:pPr>
+    </w:p>
+    <w:p>
+      <w:pPr>
+        <w:pStyle w:val="PargrafodaLista"/>
+        <w:numPr>
+          <w:ilvl w:val="0"/>
+          <w:numId w:val="12"/>
+        </w:numPr>
+        <w:rPr>
+          <w:lang w:val="pt-BR"/>
+        </w:rPr>
+      </w:pPr>
+      <w:r>
+        <w:rPr>
+          <w:lang w:val="pt-BR"/>
+        </w:rPr>
+        <w:t>Servidor</w:t>
+      </w:r>
+      <w:r>
+        <w:rPr>
+          <w:lang w:val="pt-BR"/>
+        </w:rPr>
+        <w:t>:</w:t>
+      </w:r>
+      <w:r>
+        <w:rPr>
+          <w:lang w:val="pt-BR"/>
+        </w:rPr>
+        <w:t xml:space="preserve"> </w:t>
+      </w:r>
+      <w:r>
+        <w:rPr>
+          <w:lang w:val="pt-BR"/>
+        </w:rPr>
+        <w:t>É</w:t>
+      </w:r>
+      <w:r>
+        <w:rPr>
+          <w:lang w:val="pt-BR"/>
+        </w:rPr>
+        <w:t xml:space="preserve"> um software ou computador, com sistema de computação centralizada que fornece serviços a uma rede de computadores, chamada de cliente. Esses serviços podem ser de naturezas distintas, como por exemplo, arquivos e correio eletrônico.</w:t>
+      </w:r>
+    </w:p>
+    <w:p>
+      <w:pPr>
+        <w:pStyle w:val="PargrafodaLista"/>
+        <w:rPr>
+          <w:lang w:val="pt-BR"/>
+        </w:rPr>
+      </w:pPr>
+    </w:p>
+    <w:p>
+      <w:pPr>
+        <w:rPr>
+          <w:lang w:val="pt-BR"/>
+        </w:rPr>
+      </w:pPr>
+    </w:p>
+    <w:p>
+      <w:pPr>
+        <w:rPr>
+          <w:lang w:val="pt-BR"/>
+        </w:rPr>
+      </w:pPr>
+    </w:p>
+    <w:p>
+      <w:pPr>
+        <w:rPr>
+          <w:lang w:val="pt-BR"/>
+        </w:rPr>
+      </w:pPr>
     </w:p>
     <w:p>
       <w:pPr>
@@ -1460,21 +2084,286 @@
     </w:p>
     <w:p>
       <w:pPr>
-        <w:rPr>
-          <w:color w:val="FF0000"/>
-          <w:lang w:val="pt-BR"/>
-        </w:rPr>
-      </w:pPr>
-      <w:r>
-        <w:rPr>
-          <w:color w:val="FF0000"/>
-          <w:lang w:val="pt-BR"/>
-        </w:rPr>
-        <w:t>Descreve os serviços fornecidos ao usuário. Os requisitos não funcionais de sistema também devem ser descritos nessa seção. Essa descrição pode usar a linguagem natural, diagramas ou outras notações compreensíveis para os clientes. Normas de produto e processos que devem ser seguidos devem ser especificados.</w:t>
-      </w:r>
-    </w:p>
-    <w:p>
-      <w:pPr>
+        <w:ind w:left="720"/>
+        <w:rPr>
+          <w:lang w:val="pt-BR"/>
+        </w:rPr>
+      </w:pPr>
+    </w:p>
+    <w:p>
+      <w:pPr>
+        <w:ind w:left="720"/>
+        <w:rPr>
+          <w:b/>
+          <w:bCs/>
+          <w:sz w:val="28"/>
+          <w:szCs w:val="28"/>
+          <w:lang w:val="pt-BR"/>
+        </w:rPr>
+      </w:pPr>
+      <w:r>
+        <w:rPr>
+          <w:b/>
+          <w:bCs/>
+          <w:sz w:val="28"/>
+          <w:szCs w:val="28"/>
+          <w:lang w:val="pt-BR"/>
+        </w:rPr>
+        <w:t>Requisitos de Usuário Funcionais:</w:t>
+      </w:r>
+    </w:p>
+    <w:p>
+      <w:pPr>
+        <w:pBdr>
+          <w:top w:val="single" w:sz="4" w:space="1" w:color="auto"/>
+          <w:left w:val="single" w:sz="4" w:space="4" w:color="auto"/>
+          <w:bottom w:val="single" w:sz="4" w:space="1" w:color="auto"/>
+          <w:right w:val="single" w:sz="4" w:space="4" w:color="auto"/>
+          <w:between w:val="single" w:sz="4" w:space="1" w:color="auto"/>
+        </w:pBdr>
+        <w:rPr>
+          <w:lang w:val="pt-BR"/>
+        </w:rPr>
+      </w:pPr>
+      <w:r>
+        <w:rPr>
+          <w:rFonts w:ascii="Calibri" w:eastAsia="Calibri" w:hAnsi="Calibri" w:cs="Calibri"/>
+          <w:lang w:val="pt-BR"/>
+        </w:rPr>
+        <w:t>RF01</w:t>
+      </w:r>
+      <w:r>
+        <w:rPr>
+          <w:rFonts w:ascii="Calibri" w:eastAsia="Calibri" w:hAnsi="Calibri" w:cs="Calibri"/>
+          <w:lang w:val="pt-BR"/>
+        </w:rPr>
+        <w:t xml:space="preserve"> - </w:t>
+      </w:r>
+      <w:r>
+        <w:rPr>
+          <w:lang w:val="pt-BR"/>
+        </w:rPr>
+        <w:t>Ter facilidade de acesso;</w:t>
+      </w:r>
+    </w:p>
+    <w:p>
+      <w:pPr>
+        <w:pBdr>
+          <w:top w:val="single" w:sz="4" w:space="1" w:color="auto"/>
+          <w:left w:val="single" w:sz="4" w:space="4" w:color="auto"/>
+          <w:bottom w:val="single" w:sz="4" w:space="1" w:color="auto"/>
+          <w:right w:val="single" w:sz="4" w:space="4" w:color="auto"/>
+          <w:between w:val="single" w:sz="4" w:space="1" w:color="auto"/>
+        </w:pBdr>
+        <w:rPr>
+          <w:lang w:val="pt-BR"/>
+        </w:rPr>
+      </w:pPr>
+      <w:r>
+        <w:rPr>
+          <w:lang w:val="pt-BR"/>
+        </w:rPr>
+        <w:t>RF02 - Ter rapidez no envio e recebimento de mensagens;</w:t>
+      </w:r>
+    </w:p>
+    <w:p>
+      <w:pPr>
+        <w:pBdr>
+          <w:top w:val="single" w:sz="4" w:space="1" w:color="auto"/>
+          <w:left w:val="single" w:sz="4" w:space="4" w:color="auto"/>
+          <w:bottom w:val="single" w:sz="4" w:space="1" w:color="auto"/>
+          <w:right w:val="single" w:sz="4" w:space="4" w:color="auto"/>
+          <w:between w:val="single" w:sz="4" w:space="1" w:color="auto"/>
+        </w:pBdr>
+        <w:rPr>
+          <w:lang w:val="pt-BR"/>
+        </w:rPr>
+      </w:pPr>
+      <w:r>
+        <w:rPr>
+          <w:lang w:val="pt-BR"/>
+        </w:rPr>
+        <w:t>RF03 - Ser seguro com as informações que passam pelo sistema;</w:t>
+      </w:r>
+    </w:p>
+    <w:p>
+      <w:pPr>
+        <w:pBdr>
+          <w:top w:val="single" w:sz="4" w:space="1" w:color="auto"/>
+          <w:left w:val="single" w:sz="4" w:space="4" w:color="auto"/>
+          <w:bottom w:val="single" w:sz="4" w:space="1" w:color="auto"/>
+          <w:right w:val="single" w:sz="4" w:space="4" w:color="auto"/>
+          <w:between w:val="single" w:sz="4" w:space="1" w:color="auto"/>
+        </w:pBdr>
+        <w:rPr>
+          <w:lang w:val="pt-BR"/>
+        </w:rPr>
+      </w:pPr>
+      <w:r>
+        <w:rPr>
+          <w:lang w:val="pt-BR"/>
+        </w:rPr>
+        <w:t>RF04 - Ter o login efetuado via GitHub para facilitar as conexões entre alunos de T.I;</w:t>
+      </w:r>
+    </w:p>
+    <w:p>
+      <w:pPr>
+        <w:ind w:left="720"/>
+        <w:rPr>
+          <w:lang w:val="pt-BR"/>
+        </w:rPr>
+      </w:pPr>
+    </w:p>
+    <w:p>
+      <w:pPr>
+        <w:ind w:left="720"/>
+        <w:rPr>
+          <w:b/>
+          <w:bCs/>
+          <w:sz w:val="28"/>
+          <w:szCs w:val="28"/>
+          <w:lang w:val="pt-BR"/>
+        </w:rPr>
+      </w:pPr>
+      <w:r>
+        <w:rPr>
+          <w:b/>
+          <w:bCs/>
+          <w:sz w:val="28"/>
+          <w:szCs w:val="28"/>
+          <w:lang w:val="pt-BR"/>
+        </w:rPr>
+        <w:t xml:space="preserve">Requisitos de Usuário </w:t>
+      </w:r>
+      <w:r>
+        <w:rPr>
+          <w:b/>
+          <w:bCs/>
+          <w:sz w:val="28"/>
+          <w:szCs w:val="28"/>
+          <w:lang w:val="pt-BR"/>
+        </w:rPr>
+        <w:t xml:space="preserve">Não </w:t>
+      </w:r>
+      <w:r>
+        <w:rPr>
+          <w:b/>
+          <w:bCs/>
+          <w:sz w:val="28"/>
+          <w:szCs w:val="28"/>
+          <w:lang w:val="pt-BR"/>
+        </w:rPr>
+        <w:t>Funcionais:</w:t>
+      </w:r>
+    </w:p>
+    <w:p>
+      <w:pPr>
+        <w:pBdr>
+          <w:top w:val="single" w:sz="4" w:space="1" w:color="auto"/>
+          <w:left w:val="single" w:sz="4" w:space="4" w:color="auto"/>
+          <w:bottom w:val="single" w:sz="4" w:space="1" w:color="auto"/>
+          <w:right w:val="single" w:sz="4" w:space="4" w:color="auto"/>
+          <w:between w:val="single" w:sz="4" w:space="1" w:color="auto"/>
+        </w:pBdr>
+        <w:rPr>
+          <w:u w:val="single"/>
+          <w:lang w:val="pt-BR"/>
+        </w:rPr>
+      </w:pPr>
+      <w:r>
+        <w:rPr>
+          <w:lang w:val="pt-BR"/>
+        </w:rPr>
+        <w:t>RNF01 - Ter uma interface didática;</w:t>
+      </w:r>
+    </w:p>
+    <w:p>
+      <w:pPr>
+        <w:pBdr>
+          <w:top w:val="single" w:sz="4" w:space="1" w:color="auto"/>
+          <w:left w:val="single" w:sz="4" w:space="4" w:color="auto"/>
+          <w:bottom w:val="single" w:sz="4" w:space="1" w:color="auto"/>
+          <w:right w:val="single" w:sz="4" w:space="4" w:color="auto"/>
+          <w:between w:val="single" w:sz="4" w:space="1" w:color="auto"/>
+        </w:pBdr>
+        <w:rPr>
+          <w:lang w:val="pt-BR"/>
+        </w:rPr>
+      </w:pPr>
+      <w:r>
+        <w:rPr>
+          <w:lang w:val="pt-BR"/>
+        </w:rPr>
+        <w:t>RNF02 - Ser intuitivo para quem usa;</w:t>
+      </w:r>
+    </w:p>
+    <w:p>
+      <w:pPr>
+        <w:ind w:left="720"/>
+        <w:rPr>
+          <w:lang w:val="pt-BR"/>
+        </w:rPr>
+      </w:pPr>
+    </w:p>
+    <w:p>
+      <w:pPr>
+        <w:ind w:left="720"/>
+        <w:rPr>
+          <w:lang w:val="pt-BR"/>
+        </w:rPr>
+      </w:pPr>
+    </w:p>
+    <w:p>
+      <w:pPr>
+        <w:ind w:left="720"/>
+        <w:rPr>
+          <w:lang w:val="pt-BR"/>
+        </w:rPr>
+      </w:pPr>
+    </w:p>
+    <w:p>
+      <w:pPr>
+        <w:ind w:left="720"/>
+        <w:rPr>
+          <w:lang w:val="pt-BR"/>
+        </w:rPr>
+      </w:pPr>
+    </w:p>
+    <w:p>
+      <w:pPr>
+        <w:ind w:left="720"/>
+        <w:rPr>
+          <w:lang w:val="pt-BR"/>
+        </w:rPr>
+      </w:pPr>
+    </w:p>
+    <w:p>
+      <w:pPr>
+        <w:ind w:left="720"/>
+        <w:rPr>
+          <w:lang w:val="pt-BR"/>
+        </w:rPr>
+      </w:pPr>
+    </w:p>
+    <w:p>
+      <w:pPr>
+        <w:ind w:left="720"/>
+        <w:rPr>
+          <w:lang w:val="pt-BR"/>
+        </w:rPr>
+      </w:pPr>
+    </w:p>
+    <w:p>
+      <w:pPr>
+        <w:ind w:left="720"/>
+        <w:rPr>
+          <w:lang w:val="pt-BR"/>
+        </w:rPr>
+      </w:pPr>
+    </w:p>
+    <w:p>
+      <w:pPr>
+        <w:ind w:left="720"/>
         <w:rPr>
           <w:lang w:val="pt-BR"/>
         </w:rPr>
@@ -1628,7 +2517,21 @@
         <w:rPr>
           <w:lang w:val="pt-BR"/>
         </w:rPr>
-        <w:t>AuthenticateUserService tem o método publico execute que vai receber os dados do AuthenticateUserController para fazer as validações e autenticações do usuário.</w:t>
+        <w:t xml:space="preserve">AuthenticateUserService tem o método </w:t>
+      </w:r>
+      <w:proofErr w:type="spellStart"/>
+      <w:r>
+        <w:rPr>
+          <w:lang w:val="pt-BR"/>
+        </w:rPr>
+        <w:t>publico</w:t>
+      </w:r>
+      <w:proofErr w:type="spellEnd"/>
+      <w:r>
+        <w:rPr>
+          <w:lang w:val="pt-BR"/>
+        </w:rPr>
+        <w:t xml:space="preserve"> execute que vai receber os dados do AuthenticateUserController para fazer as validações e autenticações do usuário.</w:t>
       </w:r>
     </w:p>
     <w:p>
@@ -1784,20 +2687,7 @@
         <w:rPr>
           <w:lang w:val="pt-BR"/>
         </w:rPr>
-        <w:lastRenderedPageBreak/>
-        <w:t xml:space="preserve">GetLast3MessagesService tem o método público execute que acessa o banco e retorna as </w:t>
-      </w:r>
-      <w:r>
-        <w:rPr>
-          <w:lang w:val="pt-BR"/>
-        </w:rPr>
-        <w:t>últimas</w:t>
-      </w:r>
-      <w:r>
-        <w:rPr>
-          <w:lang w:val="pt-BR"/>
-        </w:rPr>
-        <w:t xml:space="preserve"> mensagens informadas.</w:t>
+        <w:t>GetLast3MessagesService tem o método público execute que acessa o banco e retorna as últimas mensagens informadas.</w:t>
       </w:r>
     </w:p>
     <w:p>
@@ -1813,8 +2703,9 @@
           <w:noProof/>
           <w:lang w:val="pt-BR"/>
         </w:rPr>
+        <w:lastRenderedPageBreak/>
         <w:drawing>
-          <wp:inline distT="0" distB="0" distL="0" distR="0" wp14:anchorId="0745757A" wp14:editId="0EB87036">
+          <wp:inline distT="0" distB="0" distL="0" distR="0" wp14:anchorId="046C8CE5" wp14:editId="5365D1C1">
             <wp:extent cx="5400040" cy="3829685"/>
             <wp:effectExtent l="0" t="0" r="0" b="0"/>
             <wp:docPr id="1" name="Imagem 1"/>
@@ -1858,168 +2749,14 @@
           <w:lang w:val="pt-BR"/>
         </w:rPr>
       </w:pPr>
-    </w:p>
-    <w:p>
-      <w:pPr>
+      <w:r>
         <w:rPr>
           <w:b/>
           <w:bCs/>
           <w:lang w:val="pt-BR"/>
         </w:rPr>
-      </w:pPr>
-    </w:p>
-    <w:p>
-      <w:pPr>
-        <w:rPr>
-          <w:b/>
-          <w:bCs/>
-          <w:lang w:val="pt-BR"/>
-        </w:rPr>
-      </w:pPr>
-    </w:p>
-    <w:p>
-      <w:pPr>
-        <w:rPr>
-          <w:b/>
-          <w:bCs/>
-          <w:lang w:val="pt-BR"/>
-        </w:rPr>
-      </w:pPr>
-    </w:p>
-    <w:p>
-      <w:pPr>
-        <w:rPr>
-          <w:b/>
-          <w:bCs/>
-          <w:lang w:val="pt-BR"/>
-        </w:rPr>
-      </w:pPr>
-    </w:p>
-    <w:p>
-      <w:pPr>
-        <w:rPr>
-          <w:b/>
-          <w:bCs/>
-          <w:lang w:val="pt-BR"/>
-        </w:rPr>
-      </w:pPr>
-    </w:p>
-    <w:p>
-      <w:pPr>
-        <w:rPr>
-          <w:b/>
-          <w:bCs/>
-          <w:lang w:val="pt-BR"/>
-        </w:rPr>
-      </w:pPr>
-    </w:p>
-    <w:p>
-      <w:pPr>
-        <w:rPr>
-          <w:b/>
-          <w:bCs/>
-          <w:lang w:val="pt-BR"/>
-        </w:rPr>
-      </w:pPr>
-    </w:p>
-    <w:p>
-      <w:pPr>
-        <w:rPr>
-          <w:b/>
-          <w:bCs/>
-          <w:lang w:val="pt-BR"/>
-        </w:rPr>
-      </w:pPr>
-    </w:p>
-    <w:p>
-      <w:pPr>
-        <w:rPr>
-          <w:b/>
-          <w:bCs/>
-          <w:lang w:val="pt-BR"/>
-        </w:rPr>
-      </w:pPr>
-    </w:p>
-    <w:p>
-      <w:pPr>
-        <w:rPr>
-          <w:b/>
-          <w:bCs/>
-          <w:lang w:val="pt-BR"/>
-        </w:rPr>
-      </w:pPr>
-    </w:p>
-    <w:p>
-      <w:pPr>
-        <w:rPr>
-          <w:b/>
-          <w:bCs/>
-          <w:lang w:val="pt-BR"/>
-        </w:rPr>
-      </w:pPr>
-    </w:p>
-    <w:p>
-      <w:pPr>
-        <w:rPr>
-          <w:b/>
-          <w:bCs/>
-          <w:lang w:val="pt-BR"/>
-        </w:rPr>
-      </w:pPr>
-    </w:p>
-    <w:p>
-      <w:pPr>
-        <w:rPr>
-          <w:b/>
-          <w:bCs/>
-          <w:lang w:val="pt-BR"/>
-        </w:rPr>
-      </w:pPr>
-    </w:p>
-    <w:p>
-      <w:pPr>
-        <w:rPr>
-          <w:b/>
-          <w:bCs/>
-          <w:lang w:val="pt-BR"/>
-        </w:rPr>
-      </w:pPr>
-    </w:p>
-    <w:p>
-      <w:pPr>
-        <w:rPr>
-          <w:b/>
-          <w:bCs/>
-          <w:lang w:val="pt-BR"/>
-        </w:rPr>
-      </w:pPr>
-    </w:p>
-    <w:p>
-      <w:pPr>
-        <w:rPr>
-          <w:b/>
-          <w:bCs/>
-          <w:lang w:val="pt-BR"/>
-        </w:rPr>
-      </w:pPr>
-      <w:r>
-        <w:rPr>
-          <w:b/>
-          <w:bCs/>
-          <w:lang w:val="pt-BR"/>
-        </w:rPr>
-        <w:lastRenderedPageBreak/>
         <w:t>DIAGRAMA DE CASOS DE USO:</w:t>
       </w:r>
-    </w:p>
-    <w:p>
-      <w:pPr>
-        <w:rPr>
-          <w:b/>
-          <w:bCs/>
-          <w:lang w:val="pt-BR"/>
-        </w:rPr>
-      </w:pPr>
     </w:p>
     <w:p>
       <w:pPr>
@@ -2136,8 +2873,6 @@
     <w:p>
       <w:pPr>
         <w:rPr>
-          <w:b/>
-          <w:bCs/>
           <w:lang w:val="pt-BR"/>
         </w:rPr>
       </w:pPr>
@@ -2158,8 +2893,8 @@
           <w:lang w:val="pt-BR"/>
         </w:rPr>
         <w:drawing>
-          <wp:inline distT="0" distB="0" distL="0" distR="0" wp14:anchorId="54B58582" wp14:editId="52CFA76A">
-            <wp:extent cx="5400040" cy="3830955"/>
+          <wp:inline distT="0" distB="0" distL="0" distR="0" wp14:anchorId="042CCB88" wp14:editId="4588E1E5">
+            <wp:extent cx="4752894" cy="3371850"/>
             <wp:effectExtent l="0" t="0" r="0" b="0"/>
             <wp:docPr id="8" name="Imagem 8"/>
             <wp:cNvGraphicFramePr>
@@ -2181,7 +2916,7 @@
                   <pic:spPr>
                     <a:xfrm>
                       <a:off x="0" y="0"/>
-                      <a:ext cx="5400040" cy="3830955"/>
+                      <a:ext cx="4755718" cy="3373854"/>
                     </a:xfrm>
                     <a:prstGeom prst="rect">
                       <a:avLst/>
@@ -2202,105 +2937,6 @@
           <w:lang w:val="pt-BR"/>
         </w:rPr>
       </w:pPr>
-    </w:p>
-    <w:p>
-      <w:pPr>
-        <w:rPr>
-          <w:b/>
-          <w:bCs/>
-          <w:lang w:val="pt-BR"/>
-        </w:rPr>
-      </w:pPr>
-    </w:p>
-    <w:p>
-      <w:pPr>
-        <w:rPr>
-          <w:b/>
-          <w:bCs/>
-          <w:lang w:val="pt-BR"/>
-        </w:rPr>
-      </w:pPr>
-    </w:p>
-    <w:p>
-      <w:pPr>
-        <w:rPr>
-          <w:b/>
-          <w:bCs/>
-          <w:lang w:val="pt-BR"/>
-        </w:rPr>
-      </w:pPr>
-    </w:p>
-    <w:p>
-      <w:pPr>
-        <w:rPr>
-          <w:b/>
-          <w:bCs/>
-          <w:lang w:val="pt-BR"/>
-        </w:rPr>
-      </w:pPr>
-    </w:p>
-    <w:p>
-      <w:pPr>
-        <w:rPr>
-          <w:b/>
-          <w:bCs/>
-          <w:lang w:val="pt-BR"/>
-        </w:rPr>
-      </w:pPr>
-    </w:p>
-    <w:p>
-      <w:pPr>
-        <w:rPr>
-          <w:b/>
-          <w:bCs/>
-          <w:lang w:val="pt-BR"/>
-        </w:rPr>
-      </w:pPr>
-    </w:p>
-    <w:p>
-      <w:pPr>
-        <w:rPr>
-          <w:b/>
-          <w:bCs/>
-          <w:lang w:val="pt-BR"/>
-        </w:rPr>
-      </w:pPr>
-    </w:p>
-    <w:p>
-      <w:pPr>
-        <w:rPr>
-          <w:b/>
-          <w:bCs/>
-          <w:lang w:val="pt-BR"/>
-        </w:rPr>
-      </w:pPr>
-    </w:p>
-    <w:p>
-      <w:pPr>
-        <w:rPr>
-          <w:b/>
-          <w:bCs/>
-          <w:lang w:val="pt-BR"/>
-        </w:rPr>
-      </w:pPr>
-    </w:p>
-    <w:p>
-      <w:pPr>
-        <w:rPr>
-          <w:b/>
-          <w:bCs/>
-          <w:lang w:val="pt-BR"/>
-        </w:rPr>
-      </w:pPr>
-    </w:p>
-    <w:p>
-      <w:pPr>
-        <w:rPr>
-          <w:b/>
-          <w:bCs/>
-          <w:lang w:val="pt-BR"/>
-        </w:rPr>
-      </w:pPr>
       <w:r>
         <w:rPr>
           <w:b/>
@@ -2345,7 +2981,7 @@
           <w:lang w:val="pt-BR"/>
         </w:rPr>
         <w:drawing>
-          <wp:inline distT="0" distB="0" distL="0" distR="0" wp14:anchorId="03566986" wp14:editId="251AEF41">
+          <wp:inline distT="0" distB="0" distL="0" distR="0" wp14:anchorId="2F4EDE97" wp14:editId="7FBE1CDF">
             <wp:extent cx="4178300" cy="3554525"/>
             <wp:effectExtent l="0" t="0" r="0" b="8255"/>
             <wp:docPr id="3" name="Imagem 3"/>
@@ -2417,7 +3053,7 @@
           <w:lang w:val="pt-BR"/>
         </w:rPr>
         <w:drawing>
-          <wp:inline distT="0" distB="0" distL="0" distR="0" wp14:anchorId="15596596" wp14:editId="219ADE39">
+          <wp:inline distT="0" distB="0" distL="0" distR="0" wp14:anchorId="3B6684EF" wp14:editId="67068A48">
             <wp:extent cx="5400040" cy="3907155"/>
             <wp:effectExtent l="0" t="0" r="0" b="0"/>
             <wp:docPr id="2" name="Imagem 2"/>
@@ -2508,7 +3144,7 @@
           <w:lang w:val="pt-BR"/>
         </w:rPr>
         <w:drawing>
-          <wp:inline distT="0" distB="0" distL="0" distR="0" wp14:anchorId="4D4BE30F" wp14:editId="735292AF">
+          <wp:inline distT="0" distB="0" distL="0" distR="0" wp14:anchorId="00F3D49C" wp14:editId="25302018">
             <wp:extent cx="5400040" cy="3895090"/>
             <wp:effectExtent l="0" t="0" r="0" b="0"/>
             <wp:docPr id="4" name="Imagem 4"/>
@@ -2602,7 +3238,7 @@
           <w:lang w:val="pt-BR"/>
         </w:rPr>
         <w:drawing>
-          <wp:inline distT="0" distB="0" distL="0" distR="0" wp14:anchorId="41D2346B" wp14:editId="3831B5A1">
+          <wp:inline distT="0" distB="0" distL="0" distR="0" wp14:anchorId="424BEDC5" wp14:editId="75ED749E">
             <wp:extent cx="5400040" cy="3110230"/>
             <wp:effectExtent l="0" t="0" r="0" b="0"/>
             <wp:docPr id="5" name="Imagem 5"/>
@@ -2676,7 +3312,7 @@
           <w:lang w:val="pt-BR"/>
         </w:rPr>
         <w:drawing>
-          <wp:inline distT="0" distB="0" distL="0" distR="0" wp14:anchorId="6611A346" wp14:editId="44BF97D2">
+          <wp:inline distT="0" distB="0" distL="0" distR="0" wp14:anchorId="319FD606" wp14:editId="5BE26B23">
             <wp:extent cx="4470400" cy="2581099"/>
             <wp:effectExtent l="0" t="0" r="6350" b="0"/>
             <wp:docPr id="6" name="Imagem 6"/>
@@ -2780,7 +3416,7 @@
           <w:lang w:val="pt-BR"/>
         </w:rPr>
         <w:drawing>
-          <wp:inline distT="0" distB="0" distL="0" distR="0" wp14:anchorId="326EDEED" wp14:editId="28F8D333">
+          <wp:inline distT="0" distB="0" distL="0" distR="0" wp14:anchorId="1834F815" wp14:editId="431DF35A">
             <wp:extent cx="4445000" cy="3996528"/>
             <wp:effectExtent l="0" t="0" r="0" b="4445"/>
             <wp:docPr id="9" name="Imagem 9"/>
@@ -2818,27 +3454,6 @@
     </w:p>
     <w:p>
       <w:pPr>
-        <w:rPr>
-          <w:lang w:val="pt-BR"/>
-        </w:rPr>
-      </w:pPr>
-    </w:p>
-    <w:p>
-      <w:pPr>
-        <w:rPr>
-          <w:lang w:val="pt-BR"/>
-        </w:rPr>
-      </w:pPr>
-    </w:p>
-    <w:p>
-      <w:pPr>
-        <w:rPr>
-          <w:lang w:val="pt-BR"/>
-        </w:rPr>
-      </w:pPr>
-    </w:p>
-    <w:p>
-      <w:pPr>
         <w:pStyle w:val="Ttulo1"/>
         <w:numPr>
           <w:ilvl w:val="0"/>
@@ -2852,6 +3467,7 @@
         <w:rPr>
           <w:lang w:val="pt-BR"/>
         </w:rPr>
+        <w:lastRenderedPageBreak/>
         <w:t>Especificação de requisitos do sistema</w:t>
       </w:r>
       <w:bookmarkStart w:id="2" w:name="_Hlk116554701"/>
@@ -3049,19 +3665,102 @@
         <w:t>Modelos do Sistema</w:t>
       </w:r>
     </w:p>
-    <w:p>
-      <w:pPr>
-        <w:rPr>
-          <w:color w:val="FF0000"/>
-          <w:lang w:val="pt-BR"/>
-        </w:rPr>
-      </w:pPr>
-      <w:r>
-        <w:rPr>
-          <w:color w:val="FF0000"/>
-          <w:lang w:val="pt-BR"/>
-        </w:rPr>
-        <w:t>Modelos gráficos do sistema que mostram os relacionamentos entre os componentes do sistema, o sistema e seu ambiente. Possíveis modelos são: modelos de objetos, modelos de fluxo de dados ou modelos semânticos de dados.</w:t>
+    <w:p/>
+    <w:p>
+      <w:r>
+        <w:rPr>
+          <w:noProof/>
+        </w:rPr>
+        <w:drawing>
+          <wp:inline distT="0" distB="0" distL="0" distR="0" wp14:anchorId="6F0DA699" wp14:editId="79BD32CA">
+            <wp:extent cx="5400040" cy="1777365"/>
+            <wp:effectExtent l="0" t="0" r="0" b="0"/>
+            <wp:docPr id="7" name="Imagem 7"/>
+            <wp:cNvGraphicFramePr>
+              <a:graphicFrameLocks xmlns:a="http://schemas.openxmlformats.org/drawingml/2006/main" noChangeAspect="1"/>
+            </wp:cNvGraphicFramePr>
+            <a:graphic xmlns:a="http://schemas.openxmlformats.org/drawingml/2006/main">
+              <a:graphicData uri="http://schemas.openxmlformats.org/drawingml/2006/picture">
+                <pic:pic xmlns:pic="http://schemas.openxmlformats.org/drawingml/2006/picture">
+                  <pic:nvPicPr>
+                    <pic:cNvPr id="1" name=""/>
+                    <pic:cNvPicPr/>
+                  </pic:nvPicPr>
+                  <pic:blipFill>
+                    <a:blip r:embed="rId14"/>
+                    <a:stretch>
+                      <a:fillRect/>
+                    </a:stretch>
+                  </pic:blipFill>
+                  <pic:spPr>
+                    <a:xfrm>
+                      <a:off x="0" y="0"/>
+                      <a:ext cx="5400040" cy="1777365"/>
+                    </a:xfrm>
+                    <a:prstGeom prst="rect">
+                      <a:avLst/>
+                    </a:prstGeom>
+                  </pic:spPr>
+                </pic:pic>
+              </a:graphicData>
+            </a:graphic>
+          </wp:inline>
+        </w:drawing>
+      </w:r>
+    </w:p>
+    <w:p>
+      <w:r>
+        <w:rPr>
+          <w:noProof/>
+        </w:rPr>
+        <w:drawing>
+          <wp:inline distT="0" distB="0" distL="0" distR="0" wp14:anchorId="6A526F48" wp14:editId="77841FC1">
+            <wp:extent cx="4436327" cy="2400300"/>
+            <wp:effectExtent l="0" t="0" r="2540" b="0"/>
+            <wp:docPr id="10" name="Imagem 10"/>
+            <wp:cNvGraphicFramePr>
+              <a:graphicFrameLocks xmlns:a="http://schemas.openxmlformats.org/drawingml/2006/main" noChangeAspect="1"/>
+            </wp:cNvGraphicFramePr>
+            <a:graphic xmlns:a="http://schemas.openxmlformats.org/drawingml/2006/main">
+              <a:graphicData uri="http://schemas.openxmlformats.org/drawingml/2006/picture">
+                <pic:pic xmlns:pic="http://schemas.openxmlformats.org/drawingml/2006/picture">
+                  <pic:nvPicPr>
+                    <pic:cNvPr id="0" name="Picture 1"/>
+                    <pic:cNvPicPr>
+                      <a:picLocks noChangeAspect="1" noChangeArrowheads="1"/>
+                    </pic:cNvPicPr>
+                  </pic:nvPicPr>
+                  <pic:blipFill>
+                    <a:blip r:embed="rId15" cstate="print">
+                      <a:extLst>
+                        <a:ext uri="{28A0092B-C50C-407E-A947-70E740481C1C}">
+                          <a14:useLocalDpi xmlns:a14="http://schemas.microsoft.com/office/drawing/2010/main" val="0"/>
+                        </a:ext>
+                      </a:extLst>
+                    </a:blip>
+                    <a:srcRect/>
+                    <a:stretch>
+                      <a:fillRect/>
+                    </a:stretch>
+                  </pic:blipFill>
+                  <pic:spPr bwMode="auto">
+                    <a:xfrm>
+                      <a:off x="0" y="0"/>
+                      <a:ext cx="4450107" cy="2407756"/>
+                    </a:xfrm>
+                    <a:prstGeom prst="rect">
+                      <a:avLst/>
+                    </a:prstGeom>
+                    <a:noFill/>
+                    <a:ln>
+                      <a:noFill/>
+                    </a:ln>
+                  </pic:spPr>
+                </pic:pic>
+              </a:graphicData>
+            </a:graphic>
+          </wp:inline>
+        </w:drawing>
       </w:r>
     </w:p>
     <w:p>
@@ -3086,52 +3785,174 @@
     <w:p>
       <w:pPr>
         <w:rPr>
-          <w:color w:val="FF0000"/>
-          <w:lang w:val="pt-BR"/>
-        </w:rPr>
-      </w:pPr>
-      <w:r>
-        <w:rPr>
-          <w:color w:val="FF0000"/>
-          <w:lang w:val="pt-BR"/>
-        </w:rPr>
-        <w:t>Descreve os pressupostos fundamentais em que o sistema se baseia, bem como quaisquer mudanças previstas, em decorrência da evolução de hardware, de mudanças nas necessidades do usuário etc. Essa seção é útil para projetistas de sistema, pois pode ajudá-los a evitar decisões capazes de restringir possíveis mudanças futuras no sistema.</w:t>
-      </w:r>
-    </w:p>
-    <w:p>
-      <w:pPr>
-        <w:rPr>
-          <w:lang w:val="pt-BR"/>
-        </w:rPr>
-      </w:pPr>
-    </w:p>
-    <w:p>
-      <w:pPr>
-        <w:rPr>
-          <w:lang w:val="pt-BR"/>
-        </w:rPr>
-      </w:pPr>
-    </w:p>
-    <w:p>
-      <w:pPr>
-        <w:rPr>
-          <w:lang w:val="pt-BR"/>
-        </w:rPr>
-      </w:pPr>
-    </w:p>
-    <w:p>
-      <w:pPr>
-        <w:rPr>
-          <w:lang w:val="pt-BR"/>
-        </w:rPr>
-      </w:pPr>
-    </w:p>
-    <w:p>
-      <w:pPr>
-        <w:rPr>
-          <w:lang w:val="pt-BR"/>
-        </w:rPr>
-      </w:pPr>
+          <w:lang w:val="pt-BR"/>
+        </w:rPr>
+      </w:pPr>
+    </w:p>
+    <w:p>
+      <w:pPr>
+        <w:rPr>
+          <w:lang w:val="pt-BR"/>
+        </w:rPr>
+      </w:pPr>
+      <w:r>
+        <w:rPr>
+          <w:lang w:val="pt-BR"/>
+        </w:rPr>
+        <w:t>As principais evoluções que prevemos para esse projeto é:</w:t>
+      </w:r>
+    </w:p>
+    <w:p>
+      <w:pPr>
+        <w:pStyle w:val="PargrafodaLista"/>
+        <w:numPr>
+          <w:ilvl w:val="0"/>
+          <w:numId w:val="13"/>
+        </w:numPr>
+        <w:suppressAutoHyphens w:val="0"/>
+        <w:rPr>
+          <w:lang w:val="pt-BR"/>
+        </w:rPr>
+      </w:pPr>
+      <w:r>
+        <w:rPr>
+          <w:lang w:val="pt-BR"/>
+        </w:rPr>
+        <w:t>Adição de uma hud para separar cada uma das conversas;</w:t>
+      </w:r>
+    </w:p>
+    <w:p>
+      <w:pPr>
+        <w:pStyle w:val="PargrafodaLista"/>
+        <w:numPr>
+          <w:ilvl w:val="0"/>
+          <w:numId w:val="13"/>
+        </w:numPr>
+        <w:suppressAutoHyphens w:val="0"/>
+        <w:rPr>
+          <w:lang w:val="pt-BR"/>
+        </w:rPr>
+      </w:pPr>
+      <w:r>
+        <w:rPr>
+          <w:lang w:val="pt-BR"/>
+        </w:rPr>
+        <w:t xml:space="preserve">Um banco de dados mais robusto para que possamos aguentar um fluxo maior de transação de mensagens; </w:t>
+      </w:r>
+    </w:p>
+    <w:p>
+      <w:pPr>
+        <w:pStyle w:val="PargrafodaLista"/>
+        <w:numPr>
+          <w:ilvl w:val="0"/>
+          <w:numId w:val="13"/>
+        </w:numPr>
+        <w:suppressAutoHyphens w:val="0"/>
+        <w:rPr>
+          <w:lang w:val="pt-BR"/>
+        </w:rPr>
+      </w:pPr>
+      <w:r>
+        <w:rPr>
+          <w:lang w:val="pt-BR"/>
+        </w:rPr>
+        <w:t>Chamadas e vídeo conferências são uma das funcionalidades que estarão em versões mais futuras;</w:t>
+      </w:r>
+    </w:p>
+    <w:p>
+      <w:pPr>
+        <w:pStyle w:val="PargrafodaLista"/>
+        <w:numPr>
+          <w:ilvl w:val="0"/>
+          <w:numId w:val="13"/>
+        </w:numPr>
+        <w:suppressAutoHyphens w:val="0"/>
+        <w:rPr>
+          <w:lang w:val="pt-BR"/>
+        </w:rPr>
+      </w:pPr>
+      <w:r>
+        <w:rPr>
+          <w:lang w:val="pt-BR"/>
+        </w:rPr>
+        <w:t xml:space="preserve">Transferência de </w:t>
+      </w:r>
+      <w:r>
+        <w:rPr>
+          <w:lang w:val="pt-BR"/>
+        </w:rPr>
+        <w:t>arquivos</w:t>
+      </w:r>
+      <w:r>
+        <w:rPr>
+          <w:lang w:val="pt-BR"/>
+        </w:rPr>
+        <w:t xml:space="preserve"> entre os alunos </w:t>
+      </w:r>
+      <w:r>
+        <w:rPr>
+          <w:lang w:val="pt-BR"/>
+        </w:rPr>
+        <w:t>como</w:t>
+      </w:r>
+      <w:r>
+        <w:rPr>
+          <w:lang w:val="pt-BR"/>
+        </w:rPr>
+        <w:t xml:space="preserve"> materiais de estudo</w:t>
+      </w:r>
+      <w:r>
+        <w:rPr>
+          <w:lang w:val="pt-BR"/>
+        </w:rPr>
+        <w:t>, fotos, vídeos entre muitos outros</w:t>
+      </w:r>
+      <w:r>
+        <w:rPr>
+          <w:lang w:val="pt-BR"/>
+        </w:rPr>
+        <w:t>;</w:t>
+      </w:r>
+    </w:p>
+    <w:p>
+      <w:pPr>
+        <w:pStyle w:val="PargrafodaLista"/>
+        <w:numPr>
+          <w:ilvl w:val="0"/>
+          <w:numId w:val="13"/>
+        </w:numPr>
+        <w:suppressAutoHyphens w:val="0"/>
+        <w:rPr>
+          <w:lang w:val="pt-BR"/>
+        </w:rPr>
+      </w:pPr>
+      <w:r>
+        <w:rPr>
+          <w:lang w:val="pt-BR"/>
+        </w:rPr>
+        <w:t>Avisos de trabalhos/calendário na hud do app;</w:t>
+      </w:r>
+    </w:p>
+    <w:p>
+      <w:pPr>
+        <w:pStyle w:val="PargrafodaLista"/>
+        <w:rPr>
+          <w:lang w:val="pt-BR"/>
+        </w:rPr>
+      </w:pPr>
+    </w:p>
+    <w:p>
+      <w:pPr>
+        <w:rPr>
+          <w:lang w:val="pt-BR"/>
+        </w:rPr>
+      </w:pPr>
+      <w:r>
+        <w:rPr>
+          <w:lang w:val="pt-BR"/>
+        </w:rPr>
+        <w:t xml:space="preserve">Além dessas ao decorrer do projeto serão adicionadas mais funções para a aplicação, entre outros planejamentos para o futuro. </w:t>
+      </w:r>
     </w:p>
     <w:p>
       <w:pPr>
@@ -3537,106 +4358,6 @@
     <w:p>
       <w:pPr>
         <w:rPr>
-          <w:rFonts w:ascii="Calibri" w:eastAsia="Calibri" w:hAnsi="Calibri" w:cs="Calibri"/>
-          <w:b/>
-          <w:bCs/>
-          <w:lang w:val="pt-BR"/>
-        </w:rPr>
-      </w:pPr>
-    </w:p>
-    <w:p>
-      <w:pPr>
-        <w:rPr>
-          <w:rFonts w:ascii="Calibri" w:eastAsia="Calibri" w:hAnsi="Calibri" w:cs="Calibri"/>
-          <w:b/>
-          <w:bCs/>
-          <w:lang w:val="pt-BR"/>
-        </w:rPr>
-      </w:pPr>
-    </w:p>
-    <w:p>
-      <w:pPr>
-        <w:rPr>
-          <w:rFonts w:ascii="Calibri" w:eastAsia="Calibri" w:hAnsi="Calibri" w:cs="Calibri"/>
-          <w:b/>
-          <w:bCs/>
-          <w:lang w:val="pt-BR"/>
-        </w:rPr>
-      </w:pPr>
-    </w:p>
-    <w:p>
-      <w:pPr>
-        <w:rPr>
-          <w:rFonts w:ascii="Calibri" w:eastAsia="Calibri" w:hAnsi="Calibri" w:cs="Calibri"/>
-          <w:b/>
-          <w:bCs/>
-          <w:lang w:val="pt-BR"/>
-        </w:rPr>
-      </w:pPr>
-    </w:p>
-    <w:p>
-      <w:pPr>
-        <w:rPr>
-          <w:rFonts w:ascii="Calibri" w:eastAsia="Calibri" w:hAnsi="Calibri" w:cs="Calibri"/>
-          <w:b/>
-          <w:bCs/>
-          <w:lang w:val="pt-BR"/>
-        </w:rPr>
-      </w:pPr>
-    </w:p>
-    <w:p>
-      <w:pPr>
-        <w:rPr>
-          <w:rFonts w:ascii="Calibri" w:eastAsia="Calibri" w:hAnsi="Calibri" w:cs="Calibri"/>
-          <w:b/>
-          <w:bCs/>
-          <w:lang w:val="pt-BR"/>
-        </w:rPr>
-      </w:pPr>
-    </w:p>
-    <w:p>
-      <w:pPr>
-        <w:rPr>
-          <w:rFonts w:ascii="Calibri" w:eastAsia="Calibri" w:hAnsi="Calibri" w:cs="Calibri"/>
-          <w:b/>
-          <w:bCs/>
-          <w:lang w:val="pt-BR"/>
-        </w:rPr>
-      </w:pPr>
-    </w:p>
-    <w:p>
-      <w:pPr>
-        <w:rPr>
-          <w:rFonts w:ascii="Calibri" w:eastAsia="Calibri" w:hAnsi="Calibri" w:cs="Calibri"/>
-          <w:b/>
-          <w:bCs/>
-          <w:lang w:val="pt-BR"/>
-        </w:rPr>
-      </w:pPr>
-    </w:p>
-    <w:p>
-      <w:pPr>
-        <w:rPr>
-          <w:rFonts w:ascii="Calibri" w:eastAsia="Calibri" w:hAnsi="Calibri" w:cs="Calibri"/>
-          <w:b/>
-          <w:bCs/>
-          <w:lang w:val="pt-BR"/>
-        </w:rPr>
-      </w:pPr>
-    </w:p>
-    <w:p>
-      <w:pPr>
-        <w:rPr>
-          <w:rFonts w:ascii="Calibri" w:eastAsia="Calibri" w:hAnsi="Calibri" w:cs="Calibri"/>
-          <w:b/>
-          <w:bCs/>
-          <w:lang w:val="pt-BR"/>
-        </w:rPr>
-      </w:pPr>
-    </w:p>
-    <w:p>
-      <w:pPr>
-        <w:rPr>
           <w:lang w:val="pt-BR"/>
         </w:rPr>
       </w:pPr>
@@ -3697,7 +4418,36 @@
           <w:rFonts w:ascii="Calibri" w:eastAsia="Calibri" w:hAnsi="Calibri" w:cs="Calibri"/>
           <w:lang w:val="pt-BR"/>
         </w:rPr>
-        <w:t>............</w:t>
+        <w:t>....................................</w:t>
+      </w:r>
+      <w:r>
+        <w:rPr>
+          <w:rFonts w:ascii="Calibri" w:eastAsia="Calibri" w:hAnsi="Calibri" w:cs="Calibri"/>
+          <w:lang w:val="pt-BR"/>
+        </w:rPr>
+        <w:t>.0</w:t>
+      </w:r>
+      <w:r>
+        <w:rPr>
+          <w:rFonts w:ascii="Calibri" w:eastAsia="Calibri" w:hAnsi="Calibri" w:cs="Calibri"/>
+          <w:lang w:val="pt-BR"/>
+        </w:rPr>
+        <w:t>2</w:t>
+      </w:r>
+    </w:p>
+    <w:p>
+      <w:pPr>
+        <w:rPr>
+          <w:rFonts w:ascii="Calibri" w:eastAsia="Calibri" w:hAnsi="Calibri" w:cs="Calibri"/>
+          <w:lang w:val="pt-BR"/>
+        </w:rPr>
+      </w:pPr>
+      <w:r>
+        <w:rPr>
+          <w:rFonts w:ascii="Calibri" w:eastAsia="Calibri" w:hAnsi="Calibri" w:cs="Calibri"/>
+          <w:lang w:val="pt-BR"/>
+        </w:rPr>
+        <w:t>2</w:t>
       </w:r>
       <w:r>
         <w:rPr>
@@ -3711,6 +4461,704 @@
           <w:rFonts w:ascii="Calibri" w:eastAsia="Calibri" w:hAnsi="Calibri" w:cs="Calibri"/>
           <w:lang w:val="pt-BR"/>
         </w:rPr>
+        <w:t>Introdução</w:t>
+      </w:r>
+      <w:r>
+        <w:rPr>
+          <w:rFonts w:ascii="Calibri" w:eastAsia="Calibri" w:hAnsi="Calibri" w:cs="Calibri"/>
+          <w:lang w:val="pt-BR"/>
+        </w:rPr>
+        <w:t>.</w:t>
+      </w:r>
+      <w:r>
+        <w:rPr>
+          <w:rFonts w:ascii="Calibri" w:eastAsia="Calibri" w:hAnsi="Calibri" w:cs="Calibri"/>
+          <w:lang w:val="pt-BR"/>
+        </w:rPr>
+        <w:t>...............</w:t>
+      </w:r>
+      <w:r>
+        <w:rPr>
+          <w:rFonts w:ascii="Calibri" w:eastAsia="Calibri" w:hAnsi="Calibri" w:cs="Calibri"/>
+          <w:lang w:val="pt-BR"/>
+        </w:rPr>
+        <w:t>........................................................................................</w:t>
+      </w:r>
+      <w:r>
+        <w:rPr>
+          <w:rFonts w:ascii="Calibri" w:eastAsia="Calibri" w:hAnsi="Calibri" w:cs="Calibri"/>
+          <w:lang w:val="pt-BR"/>
+        </w:rPr>
+        <w:t>.</w:t>
+      </w:r>
+      <w:r>
+        <w:rPr>
+          <w:rFonts w:ascii="Calibri" w:eastAsia="Calibri" w:hAnsi="Calibri" w:cs="Calibri"/>
+          <w:lang w:val="pt-BR"/>
+        </w:rPr>
+        <w:t>......</w:t>
+      </w:r>
+      <w:r>
+        <w:rPr>
+          <w:rFonts w:ascii="Calibri" w:eastAsia="Calibri" w:hAnsi="Calibri" w:cs="Calibri"/>
+          <w:lang w:val="pt-BR"/>
+        </w:rPr>
+        <w:t>................</w:t>
+      </w:r>
+      <w:r>
+        <w:rPr>
+          <w:rFonts w:ascii="Calibri" w:eastAsia="Calibri" w:hAnsi="Calibri" w:cs="Calibri"/>
+          <w:lang w:val="pt-BR"/>
+        </w:rPr>
+        <w:t>.0</w:t>
+      </w:r>
+      <w:r>
+        <w:rPr>
+          <w:rFonts w:ascii="Calibri" w:eastAsia="Calibri" w:hAnsi="Calibri" w:cs="Calibri"/>
+          <w:lang w:val="pt-BR"/>
+        </w:rPr>
+        <w:t>2</w:t>
+      </w:r>
+    </w:p>
+    <w:p>
+      <w:pPr>
+        <w:rPr>
+          <w:rFonts w:ascii="Calibri" w:eastAsia="Calibri" w:hAnsi="Calibri" w:cs="Calibri"/>
+          <w:lang w:val="pt-BR"/>
+        </w:rPr>
+      </w:pPr>
+      <w:r>
+        <w:rPr>
+          <w:rFonts w:ascii="Calibri" w:eastAsia="Calibri" w:hAnsi="Calibri" w:cs="Calibri"/>
+          <w:lang w:val="pt-BR"/>
+        </w:rPr>
+        <w:t>3</w:t>
+      </w:r>
+      <w:r>
+        <w:rPr>
+          <w:rFonts w:ascii="Calibri" w:eastAsia="Calibri" w:hAnsi="Calibri" w:cs="Calibri"/>
+          <w:lang w:val="pt-BR"/>
+        </w:rPr>
+        <w:t>.</w:t>
+      </w:r>
+      <w:r>
+        <w:rPr>
+          <w:rFonts w:ascii="Calibri" w:eastAsia="Calibri" w:hAnsi="Calibri" w:cs="Calibri"/>
+          <w:lang w:val="pt-BR"/>
+        </w:rPr>
+        <w:t>Glossário</w:t>
+      </w:r>
+      <w:r>
+        <w:rPr>
+          <w:rFonts w:ascii="Calibri" w:eastAsia="Calibri" w:hAnsi="Calibri" w:cs="Calibri"/>
+          <w:lang w:val="pt-BR"/>
+        </w:rPr>
+        <w:t>...................</w:t>
+      </w:r>
+      <w:r>
+        <w:rPr>
+          <w:rFonts w:ascii="Calibri" w:eastAsia="Calibri" w:hAnsi="Calibri" w:cs="Calibri"/>
+          <w:lang w:val="pt-BR"/>
+        </w:rPr>
+        <w:t>..............................................................................................</w:t>
+      </w:r>
+      <w:r>
+        <w:rPr>
+          <w:rFonts w:ascii="Calibri" w:eastAsia="Calibri" w:hAnsi="Calibri" w:cs="Calibri"/>
+          <w:lang w:val="pt-BR"/>
+        </w:rPr>
+        <w:t>.................</w:t>
+      </w:r>
+      <w:r>
+        <w:rPr>
+          <w:rFonts w:ascii="Calibri" w:eastAsia="Calibri" w:hAnsi="Calibri" w:cs="Calibri"/>
+          <w:lang w:val="pt-BR"/>
+        </w:rPr>
+        <w:t>.0</w:t>
+      </w:r>
+      <w:r>
+        <w:rPr>
+          <w:rFonts w:ascii="Calibri" w:eastAsia="Calibri" w:hAnsi="Calibri" w:cs="Calibri"/>
+          <w:lang w:val="pt-BR"/>
+        </w:rPr>
+        <w:t>3</w:t>
+      </w:r>
+    </w:p>
+    <w:p>
+      <w:pPr>
+        <w:rPr>
+          <w:rFonts w:ascii="Calibri" w:eastAsia="Calibri" w:hAnsi="Calibri" w:cs="Calibri"/>
+          <w:lang w:val="pt-BR"/>
+        </w:rPr>
+      </w:pPr>
+      <w:r>
+        <w:rPr>
+          <w:rFonts w:ascii="Calibri" w:eastAsia="Calibri" w:hAnsi="Calibri" w:cs="Calibri"/>
+          <w:lang w:val="pt-BR"/>
+        </w:rPr>
+        <w:t>4</w:t>
+      </w:r>
+      <w:r>
+        <w:rPr>
+          <w:rFonts w:ascii="Calibri" w:eastAsia="Calibri" w:hAnsi="Calibri" w:cs="Calibri"/>
+          <w:lang w:val="pt-BR"/>
+        </w:rPr>
+        <w:t>.</w:t>
+      </w:r>
+      <w:r>
+        <w:rPr>
+          <w:lang w:val="pt-BR"/>
+        </w:rPr>
+        <w:t xml:space="preserve"> </w:t>
+      </w:r>
+      <w:r>
+        <w:rPr>
+          <w:rFonts w:ascii="Calibri" w:eastAsia="Calibri" w:hAnsi="Calibri" w:cs="Calibri"/>
+          <w:lang w:val="pt-BR"/>
+        </w:rPr>
+        <w:t>Definição de Requisitos de Usuário</w:t>
+      </w:r>
+      <w:r>
+        <w:rPr>
+          <w:rFonts w:ascii="Calibri" w:eastAsia="Calibri" w:hAnsi="Calibri" w:cs="Calibri"/>
+          <w:lang w:val="pt-BR"/>
+        </w:rPr>
+        <w:t>...</w:t>
+      </w:r>
+      <w:r>
+        <w:rPr>
+          <w:rFonts w:ascii="Calibri" w:eastAsia="Calibri" w:hAnsi="Calibri" w:cs="Calibri"/>
+          <w:lang w:val="pt-BR"/>
+        </w:rPr>
+        <w:t>........</w:t>
+      </w:r>
+      <w:r>
+        <w:rPr>
+          <w:rFonts w:ascii="Calibri" w:eastAsia="Calibri" w:hAnsi="Calibri" w:cs="Calibri"/>
+          <w:lang w:val="pt-BR"/>
+        </w:rPr>
+        <w:t>.</w:t>
+      </w:r>
+      <w:r>
+        <w:rPr>
+          <w:rFonts w:ascii="Calibri" w:eastAsia="Calibri" w:hAnsi="Calibri" w:cs="Calibri"/>
+          <w:lang w:val="pt-BR"/>
+        </w:rPr>
+        <w:t>............................................................</w:t>
+      </w:r>
+      <w:r>
+        <w:rPr>
+          <w:rFonts w:ascii="Calibri" w:eastAsia="Calibri" w:hAnsi="Calibri" w:cs="Calibri"/>
+          <w:lang w:val="pt-BR"/>
+        </w:rPr>
+        <w:t>................</w:t>
+      </w:r>
+      <w:r>
+        <w:rPr>
+          <w:rFonts w:ascii="Calibri" w:eastAsia="Calibri" w:hAnsi="Calibri" w:cs="Calibri"/>
+          <w:lang w:val="pt-BR"/>
+        </w:rPr>
+        <w:t>.0</w:t>
+      </w:r>
+      <w:r>
+        <w:rPr>
+          <w:rFonts w:ascii="Calibri" w:eastAsia="Calibri" w:hAnsi="Calibri" w:cs="Calibri"/>
+          <w:lang w:val="pt-BR"/>
+        </w:rPr>
+        <w:t>4</w:t>
+      </w:r>
+    </w:p>
+    <w:p>
+      <w:pPr>
+        <w:rPr>
+          <w:rFonts w:ascii="Calibri" w:eastAsia="Calibri" w:hAnsi="Calibri" w:cs="Calibri"/>
+          <w:lang w:val="pt-BR"/>
+        </w:rPr>
+      </w:pPr>
+      <w:r>
+        <w:rPr>
+          <w:rFonts w:ascii="Calibri" w:eastAsia="Calibri" w:hAnsi="Calibri" w:cs="Calibri"/>
+          <w:lang w:val="pt-BR"/>
+        </w:rPr>
+        <w:t>5</w:t>
+      </w:r>
+      <w:r>
+        <w:rPr>
+          <w:rFonts w:ascii="Calibri" w:eastAsia="Calibri" w:hAnsi="Calibri" w:cs="Calibri"/>
+          <w:lang w:val="pt-BR"/>
+        </w:rPr>
+        <w:t>.</w:t>
+      </w:r>
+      <w:r>
+        <w:rPr>
+          <w:lang w:val="pt-BR"/>
+        </w:rPr>
+        <w:t xml:space="preserve"> </w:t>
+      </w:r>
+      <w:r>
+        <w:rPr>
+          <w:rFonts w:ascii="Calibri" w:eastAsia="Calibri" w:hAnsi="Calibri" w:cs="Calibri"/>
+          <w:lang w:val="pt-BR"/>
+        </w:rPr>
+        <w:t>Arquitetura do Sistema</w:t>
+      </w:r>
+      <w:r>
+        <w:rPr>
+          <w:rFonts w:ascii="Calibri" w:eastAsia="Calibri" w:hAnsi="Calibri" w:cs="Calibri"/>
+          <w:lang w:val="pt-BR"/>
+        </w:rPr>
+        <w:t>.</w:t>
+      </w:r>
+      <w:r>
+        <w:rPr>
+          <w:rFonts w:ascii="Calibri" w:eastAsia="Calibri" w:hAnsi="Calibri" w:cs="Calibri"/>
+          <w:lang w:val="pt-BR"/>
+        </w:rPr>
+        <w:t>.....</w:t>
+      </w:r>
+      <w:r>
+        <w:rPr>
+          <w:rFonts w:ascii="Calibri" w:eastAsia="Calibri" w:hAnsi="Calibri" w:cs="Calibri"/>
+          <w:lang w:val="pt-BR"/>
+        </w:rPr>
+        <w:t>....................................................................................</w:t>
+      </w:r>
+      <w:r>
+        <w:rPr>
+          <w:rFonts w:ascii="Calibri" w:eastAsia="Calibri" w:hAnsi="Calibri" w:cs="Calibri"/>
+          <w:lang w:val="pt-BR"/>
+        </w:rPr>
+        <w:t>................</w:t>
+      </w:r>
+      <w:r>
+        <w:rPr>
+          <w:rFonts w:ascii="Calibri" w:eastAsia="Calibri" w:hAnsi="Calibri" w:cs="Calibri"/>
+          <w:lang w:val="pt-BR"/>
+        </w:rPr>
+        <w:t>.0</w:t>
+      </w:r>
+      <w:r>
+        <w:rPr>
+          <w:rFonts w:ascii="Calibri" w:eastAsia="Calibri" w:hAnsi="Calibri" w:cs="Calibri"/>
+          <w:lang w:val="pt-BR"/>
+        </w:rPr>
+        <w:t>5</w:t>
+      </w:r>
+    </w:p>
+    <w:p>
+      <w:pPr>
+        <w:rPr>
+          <w:rFonts w:ascii="Calibri" w:eastAsia="Calibri" w:hAnsi="Calibri" w:cs="Calibri"/>
+          <w:lang w:val="pt-BR"/>
+        </w:rPr>
+      </w:pPr>
+      <w:r>
+        <w:rPr>
+          <w:rFonts w:ascii="Calibri" w:eastAsia="Calibri" w:hAnsi="Calibri" w:cs="Calibri"/>
+          <w:lang w:val="pt-BR"/>
+        </w:rPr>
+        <w:t>6</w:t>
+      </w:r>
+      <w:r>
+        <w:rPr>
+          <w:rFonts w:ascii="Calibri" w:eastAsia="Calibri" w:hAnsi="Calibri" w:cs="Calibri"/>
+          <w:lang w:val="pt-BR"/>
+        </w:rPr>
+        <w:t>.</w:t>
+      </w:r>
+      <w:r>
+        <w:rPr>
+          <w:lang w:val="pt-BR"/>
+        </w:rPr>
+        <w:t xml:space="preserve"> </w:t>
+      </w:r>
+      <w:r>
+        <w:rPr>
+          <w:rFonts w:ascii="Calibri" w:eastAsia="Calibri" w:hAnsi="Calibri" w:cs="Calibri"/>
+          <w:lang w:val="pt-BR"/>
+        </w:rPr>
+        <w:t>Especificação de requisitos do sistema</w:t>
+      </w:r>
+      <w:r>
+        <w:rPr>
+          <w:rFonts w:ascii="Calibri" w:eastAsia="Calibri" w:hAnsi="Calibri" w:cs="Calibri"/>
+          <w:lang w:val="pt-BR"/>
+        </w:rPr>
+        <w:t>.</w:t>
+      </w:r>
+      <w:r>
+        <w:rPr>
+          <w:rFonts w:ascii="Calibri" w:eastAsia="Calibri" w:hAnsi="Calibri" w:cs="Calibri"/>
+          <w:lang w:val="pt-BR"/>
+        </w:rPr>
+        <w:t>...............</w:t>
+      </w:r>
+      <w:r>
+        <w:rPr>
+          <w:rFonts w:ascii="Calibri" w:eastAsia="Calibri" w:hAnsi="Calibri" w:cs="Calibri"/>
+          <w:lang w:val="pt-BR"/>
+        </w:rPr>
+        <w:t>................................................................</w:t>
+      </w:r>
+      <w:r>
+        <w:rPr>
+          <w:rFonts w:ascii="Calibri" w:eastAsia="Calibri" w:hAnsi="Calibri" w:cs="Calibri"/>
+          <w:lang w:val="pt-BR"/>
+        </w:rPr>
+        <w:t>...10</w:t>
+      </w:r>
+    </w:p>
+    <w:p>
+      <w:pPr>
+        <w:rPr>
+          <w:rFonts w:ascii="Calibri" w:eastAsia="Calibri" w:hAnsi="Calibri" w:cs="Calibri"/>
+          <w:u w:val="single"/>
+          <w:lang w:val="pt-BR"/>
+        </w:rPr>
+      </w:pPr>
+      <w:r>
+        <w:rPr>
+          <w:rFonts w:ascii="Calibri" w:eastAsia="Calibri" w:hAnsi="Calibri" w:cs="Calibri"/>
+          <w:lang w:val="pt-BR"/>
+        </w:rPr>
+        <w:t>7</w:t>
+      </w:r>
+      <w:r>
+        <w:rPr>
+          <w:rFonts w:ascii="Calibri" w:eastAsia="Calibri" w:hAnsi="Calibri" w:cs="Calibri"/>
+          <w:lang w:val="pt-BR"/>
+        </w:rPr>
+        <w:t>.</w:t>
+      </w:r>
+      <w:r>
+        <w:rPr>
+          <w:rFonts w:ascii="Calibri" w:eastAsia="Calibri" w:hAnsi="Calibri" w:cs="Calibri"/>
+          <w:lang w:val="pt-BR"/>
+        </w:rPr>
+        <w:t>Modelos do Sistema..............................</w:t>
+      </w:r>
+      <w:r>
+        <w:rPr>
+          <w:rFonts w:ascii="Calibri" w:eastAsia="Calibri" w:hAnsi="Calibri" w:cs="Calibri"/>
+          <w:lang w:val="pt-BR"/>
+        </w:rPr>
+        <w:t>.</w:t>
+      </w:r>
+      <w:r>
+        <w:rPr>
+          <w:rFonts w:ascii="Calibri" w:eastAsia="Calibri" w:hAnsi="Calibri" w:cs="Calibri"/>
+          <w:lang w:val="pt-BR"/>
+        </w:rPr>
+        <w:t>...............</w:t>
+      </w:r>
+      <w:r>
+        <w:rPr>
+          <w:rFonts w:ascii="Calibri" w:eastAsia="Calibri" w:hAnsi="Calibri" w:cs="Calibri"/>
+          <w:lang w:val="pt-BR"/>
+        </w:rPr>
+        <w:t>................................................................</w:t>
+      </w:r>
+      <w:r>
+        <w:rPr>
+          <w:rFonts w:ascii="Calibri" w:eastAsia="Calibri" w:hAnsi="Calibri" w:cs="Calibri"/>
+          <w:lang w:val="pt-BR"/>
+        </w:rPr>
+        <w:t>...10</w:t>
+      </w:r>
+    </w:p>
+    <w:p>
+      <w:pPr>
+        <w:rPr>
+          <w:rFonts w:ascii="Calibri" w:eastAsia="Calibri" w:hAnsi="Calibri" w:cs="Calibri"/>
+          <w:lang w:val="pt-BR"/>
+        </w:rPr>
+      </w:pPr>
+      <w:r>
+        <w:rPr>
+          <w:rFonts w:ascii="Calibri" w:eastAsia="Calibri" w:hAnsi="Calibri" w:cs="Calibri"/>
+          <w:lang w:val="pt-BR"/>
+        </w:rPr>
+        <w:t>8</w:t>
+      </w:r>
+      <w:r>
+        <w:rPr>
+          <w:rFonts w:ascii="Calibri" w:eastAsia="Calibri" w:hAnsi="Calibri" w:cs="Calibri"/>
+          <w:lang w:val="pt-BR"/>
+        </w:rPr>
+        <w:t>.</w:t>
+      </w:r>
+      <w:r>
+        <w:rPr>
+          <w:rFonts w:ascii="Calibri" w:eastAsia="Calibri" w:hAnsi="Calibri" w:cs="Calibri"/>
+          <w:lang w:val="pt-BR"/>
+        </w:rPr>
+        <w:t>Evolução do Sistema..............................</w:t>
+      </w:r>
+      <w:r>
+        <w:rPr>
+          <w:rFonts w:ascii="Calibri" w:eastAsia="Calibri" w:hAnsi="Calibri" w:cs="Calibri"/>
+          <w:lang w:val="pt-BR"/>
+        </w:rPr>
+        <w:t>.</w:t>
+      </w:r>
+      <w:r>
+        <w:rPr>
+          <w:rFonts w:ascii="Calibri" w:eastAsia="Calibri" w:hAnsi="Calibri" w:cs="Calibri"/>
+          <w:lang w:val="pt-BR"/>
+        </w:rPr>
+        <w:t>...............</w:t>
+      </w:r>
+      <w:r>
+        <w:rPr>
+          <w:rFonts w:ascii="Calibri" w:eastAsia="Calibri" w:hAnsi="Calibri" w:cs="Calibri"/>
+          <w:lang w:val="pt-BR"/>
+        </w:rPr>
+        <w:t>................................................................</w:t>
+      </w:r>
+      <w:r>
+        <w:rPr>
+          <w:rFonts w:ascii="Calibri" w:eastAsia="Calibri" w:hAnsi="Calibri" w:cs="Calibri"/>
+          <w:lang w:val="pt-BR"/>
+        </w:rPr>
+        <w:t>...11</w:t>
+      </w:r>
+    </w:p>
+    <w:p>
+      <w:pPr>
+        <w:rPr>
+          <w:rFonts w:ascii="Calibri" w:eastAsia="Calibri" w:hAnsi="Calibri" w:cs="Calibri"/>
+          <w:lang w:val="pt-BR"/>
+        </w:rPr>
+      </w:pPr>
+      <w:r>
+        <w:rPr>
+          <w:rFonts w:ascii="Calibri" w:eastAsia="Calibri" w:hAnsi="Calibri" w:cs="Calibri"/>
+          <w:lang w:val="pt-BR"/>
+        </w:rPr>
+        <w:t>9</w:t>
+      </w:r>
+      <w:r>
+        <w:rPr>
+          <w:rFonts w:ascii="Calibri" w:eastAsia="Calibri" w:hAnsi="Calibri" w:cs="Calibri"/>
+          <w:lang w:val="pt-BR"/>
+        </w:rPr>
+        <w:t>.</w:t>
+      </w:r>
+      <w:r>
+        <w:rPr>
+          <w:rFonts w:ascii="Calibri" w:eastAsia="Calibri" w:hAnsi="Calibri" w:cs="Calibri"/>
+          <w:lang w:val="pt-BR"/>
+        </w:rPr>
+        <w:t>Apêndices..............................................</w:t>
+      </w:r>
+      <w:r>
+        <w:rPr>
+          <w:rFonts w:ascii="Calibri" w:eastAsia="Calibri" w:hAnsi="Calibri" w:cs="Calibri"/>
+          <w:lang w:val="pt-BR"/>
+        </w:rPr>
+        <w:t>.</w:t>
+      </w:r>
+      <w:r>
+        <w:rPr>
+          <w:rFonts w:ascii="Calibri" w:eastAsia="Calibri" w:hAnsi="Calibri" w:cs="Calibri"/>
+          <w:lang w:val="pt-BR"/>
+        </w:rPr>
+        <w:t>...............</w:t>
+      </w:r>
+      <w:r>
+        <w:rPr>
+          <w:rFonts w:ascii="Calibri" w:eastAsia="Calibri" w:hAnsi="Calibri" w:cs="Calibri"/>
+          <w:lang w:val="pt-BR"/>
+        </w:rPr>
+        <w:t>................................................................</w:t>
+      </w:r>
+      <w:r>
+        <w:rPr>
+          <w:rFonts w:ascii="Calibri" w:eastAsia="Calibri" w:hAnsi="Calibri" w:cs="Calibri"/>
+          <w:lang w:val="pt-BR"/>
+        </w:rPr>
+        <w:t>...11</w:t>
+      </w:r>
+    </w:p>
+    <w:p>
+      <w:pPr>
+        <w:rPr>
+          <w:rFonts w:ascii="Calibri" w:eastAsia="Calibri" w:hAnsi="Calibri" w:cs="Calibri"/>
+          <w:lang w:val="pt-BR"/>
+        </w:rPr>
+      </w:pPr>
+      <w:r>
+        <w:rPr>
+          <w:rFonts w:ascii="Calibri" w:eastAsia="Calibri" w:hAnsi="Calibri" w:cs="Calibri"/>
+          <w:lang w:val="pt-BR"/>
+        </w:rPr>
+        <w:t>10</w:t>
+      </w:r>
+      <w:r>
+        <w:rPr>
+          <w:rFonts w:ascii="Calibri" w:eastAsia="Calibri" w:hAnsi="Calibri" w:cs="Calibri"/>
+          <w:lang w:val="pt-BR"/>
+        </w:rPr>
+        <w:t>.</w:t>
+      </w:r>
+      <w:r>
+        <w:rPr>
+          <w:rFonts w:ascii="Calibri" w:eastAsia="Calibri" w:hAnsi="Calibri" w:cs="Calibri"/>
+          <w:lang w:val="pt-BR"/>
+        </w:rPr>
+        <w:t>Índices.................................................</w:t>
+      </w:r>
+      <w:r>
+        <w:rPr>
+          <w:rFonts w:ascii="Calibri" w:eastAsia="Calibri" w:hAnsi="Calibri" w:cs="Calibri"/>
+          <w:lang w:val="pt-BR"/>
+        </w:rPr>
+        <w:t>.</w:t>
+      </w:r>
+      <w:r>
+        <w:rPr>
+          <w:rFonts w:ascii="Calibri" w:eastAsia="Calibri" w:hAnsi="Calibri" w:cs="Calibri"/>
+          <w:lang w:val="pt-BR"/>
+        </w:rPr>
+        <w:t>...............</w:t>
+      </w:r>
+      <w:r>
+        <w:rPr>
+          <w:rFonts w:ascii="Calibri" w:eastAsia="Calibri" w:hAnsi="Calibri" w:cs="Calibri"/>
+          <w:lang w:val="pt-BR"/>
+        </w:rPr>
+        <w:t>................................................................</w:t>
+      </w:r>
+      <w:r>
+        <w:rPr>
+          <w:rFonts w:ascii="Calibri" w:eastAsia="Calibri" w:hAnsi="Calibri" w:cs="Calibri"/>
+          <w:lang w:val="pt-BR"/>
+        </w:rPr>
+        <w:t>...12</w:t>
+      </w:r>
+    </w:p>
+    <w:p>
+      <w:pPr>
+        <w:rPr>
+          <w:rFonts w:ascii="Calibri" w:eastAsia="Calibri" w:hAnsi="Calibri" w:cs="Calibri"/>
+          <w:lang w:val="pt-BR"/>
+        </w:rPr>
+      </w:pPr>
+    </w:p>
+    <w:p>
+      <w:pPr>
+        <w:rPr>
+          <w:rFonts w:ascii="Calibri" w:eastAsia="Calibri" w:hAnsi="Calibri" w:cs="Calibri"/>
+          <w:lang w:val="pt-BR"/>
+        </w:rPr>
+      </w:pPr>
+    </w:p>
+    <w:p>
+      <w:pPr>
+        <w:rPr>
+          <w:rFonts w:ascii="Calibri" w:eastAsia="Calibri" w:hAnsi="Calibri" w:cs="Calibri"/>
+          <w:lang w:val="pt-BR"/>
+        </w:rPr>
+      </w:pPr>
+      <w:r>
+        <w:rPr>
+          <w:rFonts w:ascii="Calibri" w:eastAsia="Calibri" w:hAnsi="Calibri" w:cs="Calibri"/>
+          <w:lang w:val="pt-BR"/>
+        </w:rPr>
+        <w:t>Índice de Diagramas</w:t>
+      </w:r>
+    </w:p>
+    <w:p>
+      <w:pPr>
+        <w:rPr>
+          <w:rFonts w:ascii="Calibri" w:eastAsia="Calibri" w:hAnsi="Calibri" w:cs="Calibri"/>
+          <w:lang w:val="pt-BR"/>
+        </w:rPr>
+      </w:pPr>
+      <w:r>
+        <w:rPr>
+          <w:rFonts w:ascii="Calibri" w:eastAsia="Calibri" w:hAnsi="Calibri" w:cs="Calibri"/>
+          <w:lang w:val="pt-BR"/>
+        </w:rPr>
+        <w:t>1. Diagrama de Classes...............................................................................................</w:t>
+      </w:r>
+      <w:r>
+        <w:rPr>
+          <w:rFonts w:ascii="Calibri" w:eastAsia="Calibri" w:hAnsi="Calibri" w:cs="Calibri"/>
+          <w:lang w:val="pt-BR"/>
+        </w:rPr>
+        <w:t>................</w:t>
+      </w:r>
+      <w:r>
+        <w:rPr>
+          <w:rFonts w:ascii="Calibri" w:eastAsia="Calibri" w:hAnsi="Calibri" w:cs="Calibri"/>
+          <w:lang w:val="pt-BR"/>
+        </w:rPr>
+        <w:t>.0</w:t>
+      </w:r>
+      <w:r>
+        <w:rPr>
+          <w:rFonts w:ascii="Calibri" w:eastAsia="Calibri" w:hAnsi="Calibri" w:cs="Calibri"/>
+          <w:lang w:val="pt-BR"/>
+        </w:rPr>
+        <w:t>5</w:t>
+      </w:r>
+    </w:p>
+    <w:p>
+      <w:pPr>
+        <w:rPr>
+          <w:rFonts w:ascii="Calibri" w:eastAsia="Calibri" w:hAnsi="Calibri" w:cs="Calibri"/>
+          <w:lang w:val="pt-BR"/>
+        </w:rPr>
+      </w:pPr>
+      <w:r>
+        <w:rPr>
+          <w:rFonts w:ascii="Calibri" w:eastAsia="Calibri" w:hAnsi="Calibri" w:cs="Calibri"/>
+          <w:lang w:val="pt-BR"/>
+        </w:rPr>
+        <w:t>2. Diagrama de Casos de Uso.....................................................................................</w:t>
+      </w:r>
+      <w:r>
+        <w:rPr>
+          <w:rFonts w:ascii="Calibri" w:eastAsia="Calibri" w:hAnsi="Calibri" w:cs="Calibri"/>
+          <w:lang w:val="pt-BR"/>
+        </w:rPr>
+        <w:t>................</w:t>
+      </w:r>
+      <w:r>
+        <w:rPr>
+          <w:rFonts w:ascii="Calibri" w:eastAsia="Calibri" w:hAnsi="Calibri" w:cs="Calibri"/>
+          <w:lang w:val="pt-BR"/>
+        </w:rPr>
+        <w:t>.0</w:t>
+      </w:r>
+      <w:r>
+        <w:rPr>
+          <w:rFonts w:ascii="Calibri" w:eastAsia="Calibri" w:hAnsi="Calibri" w:cs="Calibri"/>
+          <w:lang w:val="pt-BR"/>
+        </w:rPr>
+        <w:t>6</w:t>
+      </w:r>
+    </w:p>
+    <w:p>
+      <w:pPr>
+        <w:rPr>
+          <w:rFonts w:ascii="Calibri" w:eastAsia="Calibri" w:hAnsi="Calibri" w:cs="Calibri"/>
+          <w:lang w:val="pt-BR"/>
+        </w:rPr>
+      </w:pPr>
+      <w:r>
+        <w:rPr>
+          <w:rFonts w:ascii="Calibri" w:eastAsia="Calibri" w:hAnsi="Calibri" w:cs="Calibri"/>
+          <w:lang w:val="pt-BR"/>
+        </w:rPr>
+        <w:t>3. Diagrama de Sequência (Autenticação).................................................................</w:t>
+      </w:r>
+      <w:r>
+        <w:rPr>
+          <w:rFonts w:ascii="Calibri" w:eastAsia="Calibri" w:hAnsi="Calibri" w:cs="Calibri"/>
+          <w:lang w:val="pt-BR"/>
+        </w:rPr>
         <w:t>..</w:t>
       </w:r>
       <w:r>
@@ -3718,14 +5166,64 @@
           <w:rFonts w:ascii="Calibri" w:eastAsia="Calibri" w:hAnsi="Calibri" w:cs="Calibri"/>
           <w:lang w:val="pt-BR"/>
         </w:rPr>
-        <w:t>...................</w:t>
-      </w:r>
-      <w:r>
-        <w:rPr>
-          <w:rFonts w:ascii="Calibri" w:eastAsia="Calibri" w:hAnsi="Calibri" w:cs="Calibri"/>
-          <w:lang w:val="pt-BR"/>
-        </w:rPr>
-        <w:t>..</w:t>
+        <w:t>.</w:t>
+      </w:r>
+      <w:r>
+        <w:rPr>
+          <w:rFonts w:ascii="Calibri" w:eastAsia="Calibri" w:hAnsi="Calibri" w:cs="Calibri"/>
+          <w:lang w:val="pt-BR"/>
+        </w:rPr>
+        <w:t>..............</w:t>
+      </w:r>
+      <w:r>
+        <w:rPr>
+          <w:rFonts w:ascii="Calibri" w:eastAsia="Calibri" w:hAnsi="Calibri" w:cs="Calibri"/>
+          <w:lang w:val="pt-BR"/>
+        </w:rPr>
+        <w:t>0</w:t>
+      </w:r>
+      <w:r>
+        <w:rPr>
+          <w:rFonts w:ascii="Calibri" w:eastAsia="Calibri" w:hAnsi="Calibri" w:cs="Calibri"/>
+          <w:lang w:val="pt-BR"/>
+        </w:rPr>
+        <w:t>7</w:t>
+      </w:r>
+    </w:p>
+    <w:p>
+      <w:pPr>
+        <w:rPr>
+          <w:rFonts w:ascii="Calibri" w:eastAsia="Calibri" w:hAnsi="Calibri" w:cs="Calibri"/>
+          <w:lang w:val="pt-BR"/>
+        </w:rPr>
+      </w:pPr>
+      <w:r>
+        <w:rPr>
+          <w:rFonts w:ascii="Calibri" w:eastAsia="Calibri" w:hAnsi="Calibri" w:cs="Calibri"/>
+          <w:lang w:val="pt-BR"/>
+        </w:rPr>
+        <w:t>3.1</w:t>
+      </w:r>
+      <w:r>
+        <w:rPr>
+          <w:rFonts w:ascii="Calibri" w:eastAsia="Calibri" w:hAnsi="Calibri" w:cs="Calibri"/>
+          <w:lang w:val="pt-BR"/>
+        </w:rPr>
+        <w:t>.</w:t>
+      </w:r>
+      <w:r>
+        <w:rPr>
+          <w:rFonts w:ascii="Calibri" w:eastAsia="Calibri" w:hAnsi="Calibri" w:cs="Calibri"/>
+          <w:lang w:val="pt-BR"/>
+        </w:rPr>
+        <w:t xml:space="preserve"> Diagrama de Sequência (Login)............................................................................</w:t>
+      </w:r>
+      <w:r>
+        <w:rPr>
+          <w:rFonts w:ascii="Calibri" w:eastAsia="Calibri" w:hAnsi="Calibri" w:cs="Calibri"/>
+          <w:lang w:val="pt-BR"/>
+        </w:rPr>
+        <w:t>...............</w:t>
       </w:r>
       <w:r>
         <w:rPr>
@@ -3739,22 +5237,22 @@
           <w:rFonts w:ascii="Calibri" w:eastAsia="Calibri" w:hAnsi="Calibri" w:cs="Calibri"/>
           <w:lang w:val="pt-BR"/>
         </w:rPr>
-        <w:t>2</w:t>
-      </w:r>
-    </w:p>
-    <w:p>
-      <w:pPr>
-        <w:rPr>
-          <w:rFonts w:ascii="Calibri" w:eastAsia="Calibri" w:hAnsi="Calibri" w:cs="Calibri"/>
-          <w:lang w:val="pt-BR"/>
-        </w:rPr>
-      </w:pPr>
-      <w:r>
-        <w:rPr>
-          <w:rFonts w:ascii="Calibri" w:eastAsia="Calibri" w:hAnsi="Calibri" w:cs="Calibri"/>
-          <w:lang w:val="pt-BR"/>
-        </w:rPr>
-        <w:t>2</w:t>
+        <w:t>7</w:t>
+      </w:r>
+    </w:p>
+    <w:p>
+      <w:pPr>
+        <w:rPr>
+          <w:rFonts w:ascii="Calibri" w:eastAsia="Calibri" w:hAnsi="Calibri" w:cs="Calibri"/>
+          <w:lang w:val="pt-BR"/>
+        </w:rPr>
+      </w:pPr>
+      <w:r>
+        <w:rPr>
+          <w:rFonts w:ascii="Calibri" w:eastAsia="Calibri" w:hAnsi="Calibri" w:cs="Calibri"/>
+          <w:lang w:val="pt-BR"/>
+        </w:rPr>
+        <w:t>3.2</w:t>
       </w:r>
       <w:r>
         <w:rPr>
@@ -3768,7 +5266,43 @@
           <w:rFonts w:ascii="Calibri" w:eastAsia="Calibri" w:hAnsi="Calibri" w:cs="Calibri"/>
           <w:lang w:val="pt-BR"/>
         </w:rPr>
-        <w:t>Introdução</w:t>
+        <w:t xml:space="preserve"> Diagrama de Sequência (Envio de mensagens) ...................................................</w:t>
+      </w:r>
+      <w:r>
+        <w:rPr>
+          <w:rFonts w:ascii="Calibri" w:eastAsia="Calibri" w:hAnsi="Calibri" w:cs="Calibri"/>
+          <w:lang w:val="pt-BR"/>
+        </w:rPr>
+        <w:t>...............</w:t>
+      </w:r>
+      <w:r>
+        <w:rPr>
+          <w:rFonts w:ascii="Calibri" w:eastAsia="Calibri" w:hAnsi="Calibri" w:cs="Calibri"/>
+          <w:lang w:val="pt-BR"/>
+        </w:rPr>
+        <w:t>.0</w:t>
+      </w:r>
+      <w:r>
+        <w:rPr>
+          <w:rFonts w:ascii="Calibri" w:eastAsia="Calibri" w:hAnsi="Calibri" w:cs="Calibri"/>
+          <w:lang w:val="pt-BR"/>
+        </w:rPr>
+        <w:t>8</w:t>
+      </w:r>
+    </w:p>
+    <w:p>
+      <w:pPr>
+        <w:rPr>
+          <w:rFonts w:ascii="Calibri" w:eastAsia="Calibri" w:hAnsi="Calibri" w:cs="Calibri"/>
+          <w:lang w:val="pt-BR"/>
+        </w:rPr>
+      </w:pPr>
+      <w:r>
+        <w:rPr>
+          <w:rFonts w:ascii="Calibri" w:eastAsia="Calibri" w:hAnsi="Calibri" w:cs="Calibri"/>
+          <w:lang w:val="pt-BR"/>
+        </w:rPr>
+        <w:t>3.3</w:t>
       </w:r>
       <w:r>
         <w:rPr>
@@ -3782,6 +5316,13 @@
           <w:rFonts w:ascii="Calibri" w:eastAsia="Calibri" w:hAnsi="Calibri" w:cs="Calibri"/>
           <w:lang w:val="pt-BR"/>
         </w:rPr>
+        <w:t xml:space="preserve"> Diagrama de Sequência (Recebimento de mensagens) ......................................</w:t>
+      </w:r>
+      <w:r>
+        <w:rPr>
+          <w:rFonts w:ascii="Calibri" w:eastAsia="Calibri" w:hAnsi="Calibri" w:cs="Calibri"/>
+          <w:lang w:val="pt-BR"/>
+        </w:rPr>
         <w:t>...............</w:t>
       </w:r>
       <w:r>
@@ -3789,7 +5330,29 @@
           <w:rFonts w:ascii="Calibri" w:eastAsia="Calibri" w:hAnsi="Calibri" w:cs="Calibri"/>
           <w:lang w:val="pt-BR"/>
         </w:rPr>
-        <w:t>........................................................................................</w:t>
+        <w:t>.0</w:t>
+      </w:r>
+      <w:r>
+        <w:rPr>
+          <w:rFonts w:ascii="Calibri" w:eastAsia="Calibri" w:hAnsi="Calibri" w:cs="Calibri"/>
+          <w:lang w:val="pt-BR"/>
+        </w:rPr>
+        <w:t>8</w:t>
+      </w:r>
+    </w:p>
+    <w:p>
+      <w:pPr>
+        <w:rPr>
+          <w:rFonts w:ascii="Calibri" w:eastAsia="Calibri" w:hAnsi="Calibri" w:cs="Calibri"/>
+          <w:lang w:val="pt-BR"/>
+        </w:rPr>
+      </w:pPr>
+      <w:r>
+        <w:rPr>
+          <w:rFonts w:ascii="Calibri" w:eastAsia="Calibri" w:hAnsi="Calibri" w:cs="Calibri"/>
+          <w:lang w:val="pt-BR"/>
+        </w:rPr>
+        <w:t>3.4</w:t>
       </w:r>
       <w:r>
         <w:rPr>
@@ -3803,14 +5366,14 @@
           <w:rFonts w:ascii="Calibri" w:eastAsia="Calibri" w:hAnsi="Calibri" w:cs="Calibri"/>
           <w:lang w:val="pt-BR"/>
         </w:rPr>
-        <w:t>......</w:t>
-      </w:r>
-      <w:r>
-        <w:rPr>
-          <w:rFonts w:ascii="Calibri" w:eastAsia="Calibri" w:hAnsi="Calibri" w:cs="Calibri"/>
-          <w:lang w:val="pt-BR"/>
-        </w:rPr>
-        <w:t>................</w:t>
+        <w:t xml:space="preserve"> Diagrama de Sequência (Logout).........................................................................</w:t>
+      </w:r>
+      <w:r>
+        <w:rPr>
+          <w:rFonts w:ascii="Calibri" w:eastAsia="Calibri" w:hAnsi="Calibri" w:cs="Calibri"/>
+          <w:lang w:val="pt-BR"/>
+        </w:rPr>
+        <w:t>...............</w:t>
       </w:r>
       <w:r>
         <w:rPr>
@@ -3824,162 +5387,22 @@
           <w:rFonts w:ascii="Calibri" w:eastAsia="Calibri" w:hAnsi="Calibri" w:cs="Calibri"/>
           <w:lang w:val="pt-BR"/>
         </w:rPr>
-        <w:t>2</w:t>
-      </w:r>
-    </w:p>
-    <w:p>
-      <w:pPr>
-        <w:rPr>
-          <w:rFonts w:ascii="Calibri" w:eastAsia="Calibri" w:hAnsi="Calibri" w:cs="Calibri"/>
-          <w:lang w:val="pt-BR"/>
-        </w:rPr>
-      </w:pPr>
-      <w:r>
-        <w:rPr>
-          <w:rFonts w:ascii="Calibri" w:eastAsia="Calibri" w:hAnsi="Calibri" w:cs="Calibri"/>
-          <w:lang w:val="pt-BR"/>
-        </w:rPr>
-        <w:t>3</w:t>
-      </w:r>
-      <w:r>
-        <w:rPr>
-          <w:rFonts w:ascii="Calibri" w:eastAsia="Calibri" w:hAnsi="Calibri" w:cs="Calibri"/>
-          <w:lang w:val="pt-BR"/>
-        </w:rPr>
-        <w:t>.</w:t>
-      </w:r>
-      <w:r>
-        <w:rPr>
-          <w:rFonts w:ascii="Calibri" w:eastAsia="Calibri" w:hAnsi="Calibri" w:cs="Calibri"/>
-          <w:lang w:val="pt-BR"/>
-        </w:rPr>
-        <w:t>Glossário</w:t>
-      </w:r>
-      <w:r>
-        <w:rPr>
-          <w:rFonts w:ascii="Calibri" w:eastAsia="Calibri" w:hAnsi="Calibri" w:cs="Calibri"/>
-          <w:lang w:val="pt-BR"/>
-        </w:rPr>
-        <w:t>.</w:t>
-      </w:r>
-      <w:r>
-        <w:rPr>
-          <w:rFonts w:ascii="Calibri" w:eastAsia="Calibri" w:hAnsi="Calibri" w:cs="Calibri"/>
-          <w:lang w:val="pt-BR"/>
-        </w:rPr>
-        <w:t>.......</w:t>
-      </w:r>
-      <w:r>
-        <w:rPr>
-          <w:rFonts w:ascii="Calibri" w:eastAsia="Calibri" w:hAnsi="Calibri" w:cs="Calibri"/>
-          <w:lang w:val="pt-BR"/>
-        </w:rPr>
-        <w:t>...........</w:t>
-      </w:r>
-      <w:r>
-        <w:rPr>
-          <w:rFonts w:ascii="Calibri" w:eastAsia="Calibri" w:hAnsi="Calibri" w:cs="Calibri"/>
-          <w:lang w:val="pt-BR"/>
-        </w:rPr>
-        <w:t>..............................................................................................</w:t>
-      </w:r>
-      <w:r>
-        <w:rPr>
-          <w:rFonts w:ascii="Calibri" w:eastAsia="Calibri" w:hAnsi="Calibri" w:cs="Calibri"/>
-          <w:lang w:val="pt-BR"/>
-        </w:rPr>
-        <w:t>......</w:t>
-      </w:r>
-      <w:r>
-        <w:rPr>
-          <w:rFonts w:ascii="Calibri" w:eastAsia="Calibri" w:hAnsi="Calibri" w:cs="Calibri"/>
-          <w:lang w:val="pt-BR"/>
-        </w:rPr>
-        <w:t>.</w:t>
-      </w:r>
-      <w:r>
-        <w:rPr>
-          <w:rFonts w:ascii="Calibri" w:eastAsia="Calibri" w:hAnsi="Calibri" w:cs="Calibri"/>
-          <w:lang w:val="pt-BR"/>
-        </w:rPr>
-        <w:t>..........</w:t>
-      </w:r>
-      <w:r>
-        <w:rPr>
-          <w:rFonts w:ascii="Calibri" w:eastAsia="Calibri" w:hAnsi="Calibri" w:cs="Calibri"/>
-          <w:lang w:val="pt-BR"/>
-        </w:rPr>
-        <w:t>.0</w:t>
-      </w:r>
-      <w:r>
-        <w:rPr>
-          <w:rFonts w:ascii="Calibri" w:eastAsia="Calibri" w:hAnsi="Calibri" w:cs="Calibri"/>
-          <w:lang w:val="pt-BR"/>
-        </w:rPr>
-        <w:t>3</w:t>
-      </w:r>
-    </w:p>
-    <w:p>
-      <w:pPr>
-        <w:rPr>
-          <w:rFonts w:ascii="Calibri" w:eastAsia="Calibri" w:hAnsi="Calibri" w:cs="Calibri"/>
-          <w:lang w:val="pt-BR"/>
-        </w:rPr>
-      </w:pPr>
-      <w:r>
-        <w:rPr>
-          <w:rFonts w:ascii="Calibri" w:eastAsia="Calibri" w:hAnsi="Calibri" w:cs="Calibri"/>
-          <w:lang w:val="pt-BR"/>
-        </w:rPr>
-        <w:t>4</w:t>
-      </w:r>
-      <w:r>
-        <w:rPr>
-          <w:rFonts w:ascii="Calibri" w:eastAsia="Calibri" w:hAnsi="Calibri" w:cs="Calibri"/>
-          <w:lang w:val="pt-BR"/>
-        </w:rPr>
-        <w:t>.</w:t>
-      </w:r>
-      <w:r>
-        <w:rPr>
-          <w:lang w:val="pt-BR"/>
-        </w:rPr>
-        <w:t xml:space="preserve"> </w:t>
-      </w:r>
-      <w:r>
-        <w:rPr>
-          <w:rFonts w:ascii="Calibri" w:eastAsia="Calibri" w:hAnsi="Calibri" w:cs="Calibri"/>
-          <w:lang w:val="pt-BR"/>
-        </w:rPr>
-        <w:t>Definição de Requisitos de Usuário</w:t>
-      </w:r>
-      <w:r>
-        <w:rPr>
-          <w:rFonts w:ascii="Calibri" w:eastAsia="Calibri" w:hAnsi="Calibri" w:cs="Calibri"/>
-          <w:lang w:val="pt-BR"/>
-        </w:rPr>
-        <w:t>...</w:t>
-      </w:r>
-      <w:r>
-        <w:rPr>
-          <w:rFonts w:ascii="Calibri" w:eastAsia="Calibri" w:hAnsi="Calibri" w:cs="Calibri"/>
-          <w:lang w:val="pt-BR"/>
-        </w:rPr>
-        <w:t>........</w:t>
-      </w:r>
-      <w:r>
-        <w:rPr>
-          <w:rFonts w:ascii="Calibri" w:eastAsia="Calibri" w:hAnsi="Calibri" w:cs="Calibri"/>
-          <w:lang w:val="pt-BR"/>
-        </w:rPr>
-        <w:t>.</w:t>
-      </w:r>
-      <w:r>
-        <w:rPr>
-          <w:rFonts w:ascii="Calibri" w:eastAsia="Calibri" w:hAnsi="Calibri" w:cs="Calibri"/>
-          <w:lang w:val="pt-BR"/>
-        </w:rPr>
-        <w:t>............................................................</w:t>
+        <w:t>9</w:t>
+      </w:r>
+    </w:p>
+    <w:p>
+      <w:pPr>
+        <w:rPr>
+          <w:rFonts w:ascii="Calibri" w:eastAsia="Calibri" w:hAnsi="Calibri" w:cs="Calibri"/>
+          <w:lang w:val="pt-BR"/>
+        </w:rPr>
+      </w:pPr>
+      <w:r>
+        <w:rPr>
+          <w:rFonts w:ascii="Calibri" w:eastAsia="Calibri" w:hAnsi="Calibri" w:cs="Calibri"/>
+          <w:lang w:val="pt-BR"/>
+        </w:rPr>
+        <w:t>4. Diagrama de Atividades...........................................................................................</w:t>
       </w:r>
       <w:r>
         <w:rPr>
@@ -3993,174 +5416,6 @@
           <w:rFonts w:ascii="Calibri" w:eastAsia="Calibri" w:hAnsi="Calibri" w:cs="Calibri"/>
           <w:lang w:val="pt-BR"/>
         </w:rPr>
-        <w:t>.</w:t>
-      </w:r>
-      <w:r>
-        <w:rPr>
-          <w:rFonts w:ascii="Calibri" w:eastAsia="Calibri" w:hAnsi="Calibri" w:cs="Calibri"/>
-          <w:lang w:val="pt-BR"/>
-        </w:rPr>
-        <w:t>.0</w:t>
-      </w:r>
-      <w:r>
-        <w:rPr>
-          <w:rFonts w:ascii="Calibri" w:eastAsia="Calibri" w:hAnsi="Calibri" w:cs="Calibri"/>
-          <w:lang w:val="pt-BR"/>
-        </w:rPr>
-        <w:t>3</w:t>
-      </w:r>
-    </w:p>
-    <w:p>
-      <w:pPr>
-        <w:rPr>
-          <w:rFonts w:ascii="Calibri" w:eastAsia="Calibri" w:hAnsi="Calibri" w:cs="Calibri"/>
-          <w:lang w:val="pt-BR"/>
-        </w:rPr>
-      </w:pPr>
-      <w:r>
-        <w:rPr>
-          <w:rFonts w:ascii="Calibri" w:eastAsia="Calibri" w:hAnsi="Calibri" w:cs="Calibri"/>
-          <w:lang w:val="pt-BR"/>
-        </w:rPr>
-        <w:t>5</w:t>
-      </w:r>
-      <w:r>
-        <w:rPr>
-          <w:rFonts w:ascii="Calibri" w:eastAsia="Calibri" w:hAnsi="Calibri" w:cs="Calibri"/>
-          <w:lang w:val="pt-BR"/>
-        </w:rPr>
-        <w:t>.</w:t>
-      </w:r>
-      <w:r>
-        <w:rPr>
-          <w:lang w:val="pt-BR"/>
-        </w:rPr>
-        <w:t xml:space="preserve"> </w:t>
-      </w:r>
-      <w:r>
-        <w:rPr>
-          <w:rFonts w:ascii="Calibri" w:eastAsia="Calibri" w:hAnsi="Calibri" w:cs="Calibri"/>
-          <w:lang w:val="pt-BR"/>
-        </w:rPr>
-        <w:t>Arquitetura do Sistema</w:t>
-      </w:r>
-      <w:r>
-        <w:rPr>
-          <w:rFonts w:ascii="Calibri" w:eastAsia="Calibri" w:hAnsi="Calibri" w:cs="Calibri"/>
-          <w:lang w:val="pt-BR"/>
-        </w:rPr>
-        <w:t>.</w:t>
-      </w:r>
-      <w:r>
-        <w:rPr>
-          <w:rFonts w:ascii="Calibri" w:eastAsia="Calibri" w:hAnsi="Calibri" w:cs="Calibri"/>
-          <w:lang w:val="pt-BR"/>
-        </w:rPr>
-        <w:t>....</w:t>
-      </w:r>
-      <w:r>
-        <w:rPr>
-          <w:rFonts w:ascii="Calibri" w:eastAsia="Calibri" w:hAnsi="Calibri" w:cs="Calibri"/>
-          <w:lang w:val="pt-BR"/>
-        </w:rPr>
-        <w:t>.</w:t>
-      </w:r>
-      <w:r>
-        <w:rPr>
-          <w:rFonts w:ascii="Calibri" w:eastAsia="Calibri" w:hAnsi="Calibri" w:cs="Calibri"/>
-          <w:lang w:val="pt-BR"/>
-        </w:rPr>
-        <w:t>....................................................................................</w:t>
-      </w:r>
-      <w:r>
-        <w:rPr>
-          <w:rFonts w:ascii="Calibri" w:eastAsia="Calibri" w:hAnsi="Calibri" w:cs="Calibri"/>
-          <w:lang w:val="pt-BR"/>
-        </w:rPr>
-        <w:t>................</w:t>
-      </w:r>
-      <w:r>
-        <w:rPr>
-          <w:rFonts w:ascii="Calibri" w:eastAsia="Calibri" w:hAnsi="Calibri" w:cs="Calibri"/>
-          <w:lang w:val="pt-BR"/>
-        </w:rPr>
-        <w:t>.0</w:t>
-      </w:r>
-      <w:r>
-        <w:rPr>
-          <w:rFonts w:ascii="Calibri" w:eastAsia="Calibri" w:hAnsi="Calibri" w:cs="Calibri"/>
-          <w:lang w:val="pt-BR"/>
-        </w:rPr>
-        <w:t>3</w:t>
-      </w:r>
-    </w:p>
-    <w:p>
-      <w:pPr>
-        <w:rPr>
-          <w:rFonts w:ascii="Calibri" w:eastAsia="Calibri" w:hAnsi="Calibri" w:cs="Calibri"/>
-          <w:lang w:val="pt-BR"/>
-        </w:rPr>
-      </w:pPr>
-      <w:r>
-        <w:rPr>
-          <w:rFonts w:ascii="Calibri" w:eastAsia="Calibri" w:hAnsi="Calibri" w:cs="Calibri"/>
-          <w:lang w:val="pt-BR"/>
-        </w:rPr>
-        <w:t>6</w:t>
-      </w:r>
-      <w:r>
-        <w:rPr>
-          <w:rFonts w:ascii="Calibri" w:eastAsia="Calibri" w:hAnsi="Calibri" w:cs="Calibri"/>
-          <w:lang w:val="pt-BR"/>
-        </w:rPr>
-        <w:t>.</w:t>
-      </w:r>
-      <w:r>
-        <w:rPr>
-          <w:lang w:val="pt-BR"/>
-        </w:rPr>
-        <w:t xml:space="preserve"> </w:t>
-      </w:r>
-      <w:r>
-        <w:rPr>
-          <w:rFonts w:ascii="Calibri" w:eastAsia="Calibri" w:hAnsi="Calibri" w:cs="Calibri"/>
-          <w:lang w:val="pt-BR"/>
-        </w:rPr>
-        <w:t>Especificação de requisitos do sistema</w:t>
-      </w:r>
-      <w:r>
-        <w:rPr>
-          <w:rFonts w:ascii="Calibri" w:eastAsia="Calibri" w:hAnsi="Calibri" w:cs="Calibri"/>
-          <w:lang w:val="pt-BR"/>
-        </w:rPr>
-        <w:t>.</w:t>
-      </w:r>
-      <w:r>
-        <w:rPr>
-          <w:rFonts w:ascii="Calibri" w:eastAsia="Calibri" w:hAnsi="Calibri" w:cs="Calibri"/>
-          <w:lang w:val="pt-BR"/>
-        </w:rPr>
-        <w:t>...............</w:t>
-      </w:r>
-      <w:r>
-        <w:rPr>
-          <w:rFonts w:ascii="Calibri" w:eastAsia="Calibri" w:hAnsi="Calibri" w:cs="Calibri"/>
-          <w:lang w:val="pt-BR"/>
-        </w:rPr>
-        <w:t>................................................................</w:t>
-      </w:r>
-      <w:r>
-        <w:rPr>
-          <w:rFonts w:ascii="Calibri" w:eastAsia="Calibri" w:hAnsi="Calibri" w:cs="Calibri"/>
-          <w:lang w:val="pt-BR"/>
-        </w:rPr>
-        <w:t>...</w:t>
-      </w:r>
-      <w:r>
-        <w:rPr>
-          <w:rFonts w:ascii="Calibri" w:eastAsia="Calibri" w:hAnsi="Calibri" w:cs="Calibri"/>
-          <w:lang w:val="pt-BR"/>
-        </w:rPr>
         <w:t>0</w:t>
       </w:r>
       <w:r>
@@ -4169,644 +5424,6 @@
           <w:lang w:val="pt-BR"/>
         </w:rPr>
         <w:t>9</w:t>
-      </w:r>
-    </w:p>
-    <w:p>
-      <w:pPr>
-        <w:rPr>
-          <w:rFonts w:ascii="Calibri" w:eastAsia="Calibri" w:hAnsi="Calibri" w:cs="Calibri"/>
-          <w:lang w:val="pt-BR"/>
-        </w:rPr>
-      </w:pPr>
-      <w:r>
-        <w:rPr>
-          <w:rFonts w:ascii="Calibri" w:eastAsia="Calibri" w:hAnsi="Calibri" w:cs="Calibri"/>
-          <w:lang w:val="pt-BR"/>
-        </w:rPr>
-        <w:t>7</w:t>
-      </w:r>
-      <w:r>
-        <w:rPr>
-          <w:rFonts w:ascii="Calibri" w:eastAsia="Calibri" w:hAnsi="Calibri" w:cs="Calibri"/>
-          <w:lang w:val="pt-BR"/>
-        </w:rPr>
-        <w:t>.</w:t>
-      </w:r>
-      <w:r>
-        <w:rPr>
-          <w:rFonts w:ascii="Calibri" w:eastAsia="Calibri" w:hAnsi="Calibri" w:cs="Calibri"/>
-          <w:lang w:val="pt-BR"/>
-        </w:rPr>
-        <w:t>Modelos do Sistema..............................</w:t>
-      </w:r>
-      <w:r>
-        <w:rPr>
-          <w:rFonts w:ascii="Calibri" w:eastAsia="Calibri" w:hAnsi="Calibri" w:cs="Calibri"/>
-          <w:lang w:val="pt-BR"/>
-        </w:rPr>
-        <w:t>.</w:t>
-      </w:r>
-      <w:r>
-        <w:rPr>
-          <w:rFonts w:ascii="Calibri" w:eastAsia="Calibri" w:hAnsi="Calibri" w:cs="Calibri"/>
-          <w:lang w:val="pt-BR"/>
-        </w:rPr>
-        <w:t>...............</w:t>
-      </w:r>
-      <w:r>
-        <w:rPr>
-          <w:rFonts w:ascii="Calibri" w:eastAsia="Calibri" w:hAnsi="Calibri" w:cs="Calibri"/>
-          <w:lang w:val="pt-BR"/>
-        </w:rPr>
-        <w:t>................................................................</w:t>
-      </w:r>
-      <w:r>
-        <w:rPr>
-          <w:rFonts w:ascii="Calibri" w:eastAsia="Calibri" w:hAnsi="Calibri" w:cs="Calibri"/>
-          <w:lang w:val="pt-BR"/>
-        </w:rPr>
-        <w:t>...</w:t>
-      </w:r>
-      <w:r>
-        <w:rPr>
-          <w:rFonts w:ascii="Calibri" w:eastAsia="Calibri" w:hAnsi="Calibri" w:cs="Calibri"/>
-          <w:lang w:val="pt-BR"/>
-        </w:rPr>
-        <w:t>0</w:t>
-      </w:r>
-      <w:r>
-        <w:rPr>
-          <w:rFonts w:ascii="Calibri" w:eastAsia="Calibri" w:hAnsi="Calibri" w:cs="Calibri"/>
-          <w:lang w:val="pt-BR"/>
-        </w:rPr>
-        <w:t>9</w:t>
-      </w:r>
-    </w:p>
-    <w:p>
-      <w:pPr>
-        <w:rPr>
-          <w:rFonts w:ascii="Calibri" w:eastAsia="Calibri" w:hAnsi="Calibri" w:cs="Calibri"/>
-          <w:lang w:val="pt-BR"/>
-        </w:rPr>
-      </w:pPr>
-      <w:r>
-        <w:rPr>
-          <w:rFonts w:ascii="Calibri" w:eastAsia="Calibri" w:hAnsi="Calibri" w:cs="Calibri"/>
-          <w:lang w:val="pt-BR"/>
-        </w:rPr>
-        <w:t>8</w:t>
-      </w:r>
-      <w:r>
-        <w:rPr>
-          <w:rFonts w:ascii="Calibri" w:eastAsia="Calibri" w:hAnsi="Calibri" w:cs="Calibri"/>
-          <w:lang w:val="pt-BR"/>
-        </w:rPr>
-        <w:t>.</w:t>
-      </w:r>
-      <w:r>
-        <w:rPr>
-          <w:rFonts w:ascii="Calibri" w:eastAsia="Calibri" w:hAnsi="Calibri" w:cs="Calibri"/>
-          <w:lang w:val="pt-BR"/>
-        </w:rPr>
-        <w:t>Evolução do Sistema..............................</w:t>
-      </w:r>
-      <w:r>
-        <w:rPr>
-          <w:rFonts w:ascii="Calibri" w:eastAsia="Calibri" w:hAnsi="Calibri" w:cs="Calibri"/>
-          <w:lang w:val="pt-BR"/>
-        </w:rPr>
-        <w:t>.</w:t>
-      </w:r>
-      <w:r>
-        <w:rPr>
-          <w:rFonts w:ascii="Calibri" w:eastAsia="Calibri" w:hAnsi="Calibri" w:cs="Calibri"/>
-          <w:lang w:val="pt-BR"/>
-        </w:rPr>
-        <w:t>...............</w:t>
-      </w:r>
-      <w:r>
-        <w:rPr>
-          <w:rFonts w:ascii="Calibri" w:eastAsia="Calibri" w:hAnsi="Calibri" w:cs="Calibri"/>
-          <w:lang w:val="pt-BR"/>
-        </w:rPr>
-        <w:t>................................................................</w:t>
-      </w:r>
-      <w:r>
-        <w:rPr>
-          <w:rFonts w:ascii="Calibri" w:eastAsia="Calibri" w:hAnsi="Calibri" w:cs="Calibri"/>
-          <w:lang w:val="pt-BR"/>
-        </w:rPr>
-        <w:t>...</w:t>
-      </w:r>
-      <w:r>
-        <w:rPr>
-          <w:rFonts w:ascii="Calibri" w:eastAsia="Calibri" w:hAnsi="Calibri" w:cs="Calibri"/>
-          <w:lang w:val="pt-BR"/>
-        </w:rPr>
-        <w:t>0</w:t>
-      </w:r>
-      <w:r>
-        <w:rPr>
-          <w:rFonts w:ascii="Calibri" w:eastAsia="Calibri" w:hAnsi="Calibri" w:cs="Calibri"/>
-          <w:lang w:val="pt-BR"/>
-        </w:rPr>
-        <w:t>9</w:t>
-      </w:r>
-    </w:p>
-    <w:p>
-      <w:pPr>
-        <w:rPr>
-          <w:rFonts w:ascii="Calibri" w:eastAsia="Calibri" w:hAnsi="Calibri" w:cs="Calibri"/>
-          <w:lang w:val="pt-BR"/>
-        </w:rPr>
-      </w:pPr>
-      <w:r>
-        <w:rPr>
-          <w:rFonts w:ascii="Calibri" w:eastAsia="Calibri" w:hAnsi="Calibri" w:cs="Calibri"/>
-          <w:lang w:val="pt-BR"/>
-        </w:rPr>
-        <w:t>9</w:t>
-      </w:r>
-      <w:r>
-        <w:rPr>
-          <w:rFonts w:ascii="Calibri" w:eastAsia="Calibri" w:hAnsi="Calibri" w:cs="Calibri"/>
-          <w:lang w:val="pt-BR"/>
-        </w:rPr>
-        <w:t>.</w:t>
-      </w:r>
-      <w:r>
-        <w:rPr>
-          <w:rFonts w:ascii="Calibri" w:eastAsia="Calibri" w:hAnsi="Calibri" w:cs="Calibri"/>
-          <w:lang w:val="pt-BR"/>
-        </w:rPr>
-        <w:t>Apêndices..............................................</w:t>
-      </w:r>
-      <w:r>
-        <w:rPr>
-          <w:rFonts w:ascii="Calibri" w:eastAsia="Calibri" w:hAnsi="Calibri" w:cs="Calibri"/>
-          <w:lang w:val="pt-BR"/>
-        </w:rPr>
-        <w:t>.</w:t>
-      </w:r>
-      <w:r>
-        <w:rPr>
-          <w:rFonts w:ascii="Calibri" w:eastAsia="Calibri" w:hAnsi="Calibri" w:cs="Calibri"/>
-          <w:lang w:val="pt-BR"/>
-        </w:rPr>
-        <w:t>...............</w:t>
-      </w:r>
-      <w:r>
-        <w:rPr>
-          <w:rFonts w:ascii="Calibri" w:eastAsia="Calibri" w:hAnsi="Calibri" w:cs="Calibri"/>
-          <w:lang w:val="pt-BR"/>
-        </w:rPr>
-        <w:t>................................................................</w:t>
-      </w:r>
-      <w:r>
-        <w:rPr>
-          <w:rFonts w:ascii="Calibri" w:eastAsia="Calibri" w:hAnsi="Calibri" w:cs="Calibri"/>
-          <w:lang w:val="pt-BR"/>
-        </w:rPr>
-        <w:t>...</w:t>
-      </w:r>
-      <w:r>
-        <w:rPr>
-          <w:rFonts w:ascii="Calibri" w:eastAsia="Calibri" w:hAnsi="Calibri" w:cs="Calibri"/>
-          <w:lang w:val="pt-BR"/>
-        </w:rPr>
-        <w:t>10</w:t>
-      </w:r>
-    </w:p>
-    <w:p>
-      <w:pPr>
-        <w:rPr>
-          <w:rFonts w:ascii="Calibri" w:eastAsia="Calibri" w:hAnsi="Calibri" w:cs="Calibri"/>
-          <w:lang w:val="pt-BR"/>
-        </w:rPr>
-      </w:pPr>
-      <w:r>
-        <w:rPr>
-          <w:rFonts w:ascii="Calibri" w:eastAsia="Calibri" w:hAnsi="Calibri" w:cs="Calibri"/>
-          <w:lang w:val="pt-BR"/>
-        </w:rPr>
-        <w:t>10</w:t>
-      </w:r>
-      <w:r>
-        <w:rPr>
-          <w:rFonts w:ascii="Calibri" w:eastAsia="Calibri" w:hAnsi="Calibri" w:cs="Calibri"/>
-          <w:lang w:val="pt-BR"/>
-        </w:rPr>
-        <w:t>.</w:t>
-      </w:r>
-      <w:r>
-        <w:rPr>
-          <w:rFonts w:ascii="Calibri" w:eastAsia="Calibri" w:hAnsi="Calibri" w:cs="Calibri"/>
-          <w:lang w:val="pt-BR"/>
-        </w:rPr>
-        <w:t>Índices.................................................</w:t>
-      </w:r>
-      <w:r>
-        <w:rPr>
-          <w:rFonts w:ascii="Calibri" w:eastAsia="Calibri" w:hAnsi="Calibri" w:cs="Calibri"/>
-          <w:lang w:val="pt-BR"/>
-        </w:rPr>
-        <w:t>.</w:t>
-      </w:r>
-      <w:r>
-        <w:rPr>
-          <w:rFonts w:ascii="Calibri" w:eastAsia="Calibri" w:hAnsi="Calibri" w:cs="Calibri"/>
-          <w:lang w:val="pt-BR"/>
-        </w:rPr>
-        <w:t>...............</w:t>
-      </w:r>
-      <w:r>
-        <w:rPr>
-          <w:rFonts w:ascii="Calibri" w:eastAsia="Calibri" w:hAnsi="Calibri" w:cs="Calibri"/>
-          <w:lang w:val="pt-BR"/>
-        </w:rPr>
-        <w:t>................................................................</w:t>
-      </w:r>
-      <w:r>
-        <w:rPr>
-          <w:rFonts w:ascii="Calibri" w:eastAsia="Calibri" w:hAnsi="Calibri" w:cs="Calibri"/>
-          <w:lang w:val="pt-BR"/>
-        </w:rPr>
-        <w:t>...</w:t>
-      </w:r>
-      <w:r>
-        <w:rPr>
-          <w:rFonts w:ascii="Calibri" w:eastAsia="Calibri" w:hAnsi="Calibri" w:cs="Calibri"/>
-          <w:lang w:val="pt-BR"/>
-        </w:rPr>
-        <w:t>11</w:t>
-      </w:r>
-    </w:p>
-    <w:p>
-      <w:pPr>
-        <w:rPr>
-          <w:rFonts w:ascii="Calibri" w:eastAsia="Calibri" w:hAnsi="Calibri" w:cs="Calibri"/>
-          <w:lang w:val="pt-BR"/>
-        </w:rPr>
-      </w:pPr>
-    </w:p>
-    <w:p>
-      <w:pPr>
-        <w:rPr>
-          <w:rFonts w:ascii="Calibri" w:eastAsia="Calibri" w:hAnsi="Calibri" w:cs="Calibri"/>
-          <w:lang w:val="pt-BR"/>
-        </w:rPr>
-      </w:pPr>
-    </w:p>
-    <w:p>
-      <w:pPr>
-        <w:rPr>
-          <w:rFonts w:ascii="Calibri" w:eastAsia="Calibri" w:hAnsi="Calibri" w:cs="Calibri"/>
-          <w:lang w:val="pt-BR"/>
-        </w:rPr>
-      </w:pPr>
-      <w:r>
-        <w:rPr>
-          <w:rFonts w:ascii="Calibri" w:eastAsia="Calibri" w:hAnsi="Calibri" w:cs="Calibri"/>
-          <w:lang w:val="pt-BR"/>
-        </w:rPr>
-        <w:t>Índice de Diagramas</w:t>
-      </w:r>
-    </w:p>
-    <w:p>
-      <w:pPr>
-        <w:rPr>
-          <w:rFonts w:ascii="Calibri" w:eastAsia="Calibri" w:hAnsi="Calibri" w:cs="Calibri"/>
-          <w:lang w:val="pt-BR"/>
-        </w:rPr>
-      </w:pPr>
-      <w:r>
-        <w:rPr>
-          <w:rFonts w:ascii="Calibri" w:eastAsia="Calibri" w:hAnsi="Calibri" w:cs="Calibri"/>
-          <w:lang w:val="pt-BR"/>
-        </w:rPr>
-        <w:t>1. Diagrama de Classes...............................................................................................</w:t>
-      </w:r>
-      <w:r>
-        <w:rPr>
-          <w:rFonts w:ascii="Calibri" w:eastAsia="Calibri" w:hAnsi="Calibri" w:cs="Calibri"/>
-          <w:lang w:val="pt-BR"/>
-        </w:rPr>
-        <w:t>................</w:t>
-      </w:r>
-      <w:r>
-        <w:rPr>
-          <w:rFonts w:ascii="Calibri" w:eastAsia="Calibri" w:hAnsi="Calibri" w:cs="Calibri"/>
-          <w:lang w:val="pt-BR"/>
-        </w:rPr>
-        <w:t>.04</w:t>
-      </w:r>
-    </w:p>
-    <w:p>
-      <w:pPr>
-        <w:rPr>
-          <w:rFonts w:ascii="Calibri" w:eastAsia="Calibri" w:hAnsi="Calibri" w:cs="Calibri"/>
-          <w:lang w:val="pt-BR"/>
-        </w:rPr>
-      </w:pPr>
-      <w:r>
-        <w:rPr>
-          <w:rFonts w:ascii="Calibri" w:eastAsia="Calibri" w:hAnsi="Calibri" w:cs="Calibri"/>
-          <w:lang w:val="pt-BR"/>
-        </w:rPr>
-        <w:t>2. Diagrama de Casos de Uso.....................................................................................</w:t>
-      </w:r>
-      <w:r>
-        <w:rPr>
-          <w:rFonts w:ascii="Calibri" w:eastAsia="Calibri" w:hAnsi="Calibri" w:cs="Calibri"/>
-          <w:lang w:val="pt-BR"/>
-        </w:rPr>
-        <w:t>................</w:t>
-      </w:r>
-      <w:r>
-        <w:rPr>
-          <w:rFonts w:ascii="Calibri" w:eastAsia="Calibri" w:hAnsi="Calibri" w:cs="Calibri"/>
-          <w:lang w:val="pt-BR"/>
-        </w:rPr>
-        <w:t>.05</w:t>
-      </w:r>
-    </w:p>
-    <w:p>
-      <w:pPr>
-        <w:rPr>
-          <w:rFonts w:ascii="Calibri" w:eastAsia="Calibri" w:hAnsi="Calibri" w:cs="Calibri"/>
-          <w:lang w:val="pt-BR"/>
-        </w:rPr>
-      </w:pPr>
-      <w:r>
-        <w:rPr>
-          <w:rFonts w:ascii="Calibri" w:eastAsia="Calibri" w:hAnsi="Calibri" w:cs="Calibri"/>
-          <w:lang w:val="pt-BR"/>
-        </w:rPr>
-        <w:t>3. Diagrama de Sequência (Autenticação).................................................................</w:t>
-      </w:r>
-      <w:r>
-        <w:rPr>
-          <w:rFonts w:ascii="Calibri" w:eastAsia="Calibri" w:hAnsi="Calibri" w:cs="Calibri"/>
-          <w:lang w:val="pt-BR"/>
-        </w:rPr>
-        <w:t>..</w:t>
-      </w:r>
-      <w:r>
-        <w:rPr>
-          <w:rFonts w:ascii="Calibri" w:eastAsia="Calibri" w:hAnsi="Calibri" w:cs="Calibri"/>
-          <w:lang w:val="pt-BR"/>
-        </w:rPr>
-        <w:t>.</w:t>
-      </w:r>
-      <w:r>
-        <w:rPr>
-          <w:rFonts w:ascii="Calibri" w:eastAsia="Calibri" w:hAnsi="Calibri" w:cs="Calibri"/>
-          <w:lang w:val="pt-BR"/>
-        </w:rPr>
-        <w:t>..............</w:t>
-      </w:r>
-      <w:r>
-        <w:rPr>
-          <w:rFonts w:ascii="Calibri" w:eastAsia="Calibri" w:hAnsi="Calibri" w:cs="Calibri"/>
-          <w:lang w:val="pt-BR"/>
-        </w:rPr>
-        <w:t>06</w:t>
-      </w:r>
-    </w:p>
-    <w:p>
-      <w:pPr>
-        <w:rPr>
-          <w:rFonts w:ascii="Calibri" w:eastAsia="Calibri" w:hAnsi="Calibri" w:cs="Calibri"/>
-          <w:lang w:val="pt-BR"/>
-        </w:rPr>
-      </w:pPr>
-      <w:r>
-        <w:rPr>
-          <w:rFonts w:ascii="Calibri" w:eastAsia="Calibri" w:hAnsi="Calibri" w:cs="Calibri"/>
-          <w:lang w:val="pt-BR"/>
-        </w:rPr>
-        <w:t>3.1</w:t>
-      </w:r>
-      <w:r>
-        <w:rPr>
-          <w:rFonts w:ascii="Calibri" w:eastAsia="Calibri" w:hAnsi="Calibri" w:cs="Calibri"/>
-          <w:lang w:val="pt-BR"/>
-        </w:rPr>
-        <w:t>.</w:t>
-      </w:r>
-      <w:r>
-        <w:rPr>
-          <w:rFonts w:ascii="Calibri" w:eastAsia="Calibri" w:hAnsi="Calibri" w:cs="Calibri"/>
-          <w:lang w:val="pt-BR"/>
-        </w:rPr>
-        <w:t xml:space="preserve"> Diagrama de Sequência (Login)............................................................................</w:t>
-      </w:r>
-      <w:r>
-        <w:rPr>
-          <w:rFonts w:ascii="Calibri" w:eastAsia="Calibri" w:hAnsi="Calibri" w:cs="Calibri"/>
-          <w:lang w:val="pt-BR"/>
-        </w:rPr>
-        <w:t>...............</w:t>
-      </w:r>
-      <w:r>
-        <w:rPr>
-          <w:rFonts w:ascii="Calibri" w:eastAsia="Calibri" w:hAnsi="Calibri" w:cs="Calibri"/>
-          <w:lang w:val="pt-BR"/>
-        </w:rPr>
-        <w:t>.0</w:t>
-      </w:r>
-      <w:r>
-        <w:rPr>
-          <w:rFonts w:ascii="Calibri" w:eastAsia="Calibri" w:hAnsi="Calibri" w:cs="Calibri"/>
-          <w:lang w:val="pt-BR"/>
-        </w:rPr>
-        <w:t>6</w:t>
-      </w:r>
-    </w:p>
-    <w:p>
-      <w:pPr>
-        <w:rPr>
-          <w:rFonts w:ascii="Calibri" w:eastAsia="Calibri" w:hAnsi="Calibri" w:cs="Calibri"/>
-          <w:lang w:val="pt-BR"/>
-        </w:rPr>
-      </w:pPr>
-      <w:r>
-        <w:rPr>
-          <w:rFonts w:ascii="Calibri" w:eastAsia="Calibri" w:hAnsi="Calibri" w:cs="Calibri"/>
-          <w:lang w:val="pt-BR"/>
-        </w:rPr>
-        <w:t>3.2</w:t>
-      </w:r>
-      <w:r>
-        <w:rPr>
-          <w:rFonts w:ascii="Calibri" w:eastAsia="Calibri" w:hAnsi="Calibri" w:cs="Calibri"/>
-          <w:lang w:val="pt-BR"/>
-        </w:rPr>
-        <w:t>.</w:t>
-      </w:r>
-      <w:r>
-        <w:rPr>
-          <w:rFonts w:ascii="Calibri" w:eastAsia="Calibri" w:hAnsi="Calibri" w:cs="Calibri"/>
-          <w:lang w:val="pt-BR"/>
-        </w:rPr>
-        <w:t xml:space="preserve"> Diagrama de Sequência (Envio de mensagens) ...................................................</w:t>
-      </w:r>
-      <w:r>
-        <w:rPr>
-          <w:rFonts w:ascii="Calibri" w:eastAsia="Calibri" w:hAnsi="Calibri" w:cs="Calibri"/>
-          <w:lang w:val="pt-BR"/>
-        </w:rPr>
-        <w:t>...............</w:t>
-      </w:r>
-      <w:r>
-        <w:rPr>
-          <w:rFonts w:ascii="Calibri" w:eastAsia="Calibri" w:hAnsi="Calibri" w:cs="Calibri"/>
-          <w:lang w:val="pt-BR"/>
-        </w:rPr>
-        <w:t>.07</w:t>
-      </w:r>
-    </w:p>
-    <w:p>
-      <w:pPr>
-        <w:rPr>
-          <w:rFonts w:ascii="Calibri" w:eastAsia="Calibri" w:hAnsi="Calibri" w:cs="Calibri"/>
-          <w:lang w:val="pt-BR"/>
-        </w:rPr>
-      </w:pPr>
-      <w:r>
-        <w:rPr>
-          <w:rFonts w:ascii="Calibri" w:eastAsia="Calibri" w:hAnsi="Calibri" w:cs="Calibri"/>
-          <w:lang w:val="pt-BR"/>
-        </w:rPr>
-        <w:t>3.3</w:t>
-      </w:r>
-      <w:r>
-        <w:rPr>
-          <w:rFonts w:ascii="Calibri" w:eastAsia="Calibri" w:hAnsi="Calibri" w:cs="Calibri"/>
-          <w:lang w:val="pt-BR"/>
-        </w:rPr>
-        <w:t>.</w:t>
-      </w:r>
-      <w:r>
-        <w:rPr>
-          <w:rFonts w:ascii="Calibri" w:eastAsia="Calibri" w:hAnsi="Calibri" w:cs="Calibri"/>
-          <w:lang w:val="pt-BR"/>
-        </w:rPr>
-        <w:t xml:space="preserve"> Diagrama de Sequência (Recebimento de mensagens) ......................................</w:t>
-      </w:r>
-      <w:r>
-        <w:rPr>
-          <w:rFonts w:ascii="Calibri" w:eastAsia="Calibri" w:hAnsi="Calibri" w:cs="Calibri"/>
-          <w:lang w:val="pt-BR"/>
-        </w:rPr>
-        <w:t>...............</w:t>
-      </w:r>
-      <w:r>
-        <w:rPr>
-          <w:rFonts w:ascii="Calibri" w:eastAsia="Calibri" w:hAnsi="Calibri" w:cs="Calibri"/>
-          <w:lang w:val="pt-BR"/>
-        </w:rPr>
-        <w:t>.0</w:t>
-      </w:r>
-      <w:r>
-        <w:rPr>
-          <w:rFonts w:ascii="Calibri" w:eastAsia="Calibri" w:hAnsi="Calibri" w:cs="Calibri"/>
-          <w:lang w:val="pt-BR"/>
-        </w:rPr>
-        <w:t>7</w:t>
-      </w:r>
-    </w:p>
-    <w:p>
-      <w:pPr>
-        <w:rPr>
-          <w:rFonts w:ascii="Calibri" w:eastAsia="Calibri" w:hAnsi="Calibri" w:cs="Calibri"/>
-          <w:lang w:val="pt-BR"/>
-        </w:rPr>
-      </w:pPr>
-      <w:r>
-        <w:rPr>
-          <w:rFonts w:ascii="Calibri" w:eastAsia="Calibri" w:hAnsi="Calibri" w:cs="Calibri"/>
-          <w:lang w:val="pt-BR"/>
-        </w:rPr>
-        <w:t>3.4</w:t>
-      </w:r>
-      <w:r>
-        <w:rPr>
-          <w:rFonts w:ascii="Calibri" w:eastAsia="Calibri" w:hAnsi="Calibri" w:cs="Calibri"/>
-          <w:lang w:val="pt-BR"/>
-        </w:rPr>
-        <w:t>.</w:t>
-      </w:r>
-      <w:r>
-        <w:rPr>
-          <w:rFonts w:ascii="Calibri" w:eastAsia="Calibri" w:hAnsi="Calibri" w:cs="Calibri"/>
-          <w:lang w:val="pt-BR"/>
-        </w:rPr>
-        <w:t xml:space="preserve"> Diagrama de Sequência (Logout).........................................................................</w:t>
-      </w:r>
-      <w:r>
-        <w:rPr>
-          <w:rFonts w:ascii="Calibri" w:eastAsia="Calibri" w:hAnsi="Calibri" w:cs="Calibri"/>
-          <w:lang w:val="pt-BR"/>
-        </w:rPr>
-        <w:t>...............</w:t>
-      </w:r>
-      <w:r>
-        <w:rPr>
-          <w:rFonts w:ascii="Calibri" w:eastAsia="Calibri" w:hAnsi="Calibri" w:cs="Calibri"/>
-          <w:lang w:val="pt-BR"/>
-        </w:rPr>
-        <w:t>.08</w:t>
-      </w:r>
-    </w:p>
-    <w:p>
-      <w:pPr>
-        <w:rPr>
-          <w:rFonts w:ascii="Calibri" w:eastAsia="Calibri" w:hAnsi="Calibri" w:cs="Calibri"/>
-          <w:lang w:val="pt-BR"/>
-        </w:rPr>
-      </w:pPr>
-      <w:r>
-        <w:rPr>
-          <w:rFonts w:ascii="Calibri" w:eastAsia="Calibri" w:hAnsi="Calibri" w:cs="Calibri"/>
-          <w:lang w:val="pt-BR"/>
-        </w:rPr>
-        <w:t>4</w:t>
-      </w:r>
-      <w:r>
-        <w:rPr>
-          <w:rFonts w:ascii="Calibri" w:eastAsia="Calibri" w:hAnsi="Calibri" w:cs="Calibri"/>
-          <w:lang w:val="pt-BR"/>
-        </w:rPr>
-        <w:t>.</w:t>
-      </w:r>
-      <w:r>
-        <w:rPr>
-          <w:rFonts w:ascii="Calibri" w:eastAsia="Calibri" w:hAnsi="Calibri" w:cs="Calibri"/>
-          <w:lang w:val="pt-BR"/>
-        </w:rPr>
-        <w:t xml:space="preserve"> Diagrama de Atividades...........................................................................................</w:t>
-      </w:r>
-      <w:r>
-        <w:rPr>
-          <w:rFonts w:ascii="Calibri" w:eastAsia="Calibri" w:hAnsi="Calibri" w:cs="Calibri"/>
-          <w:lang w:val="pt-BR"/>
-        </w:rPr>
-        <w:t>...............</w:t>
-      </w:r>
-      <w:r>
-        <w:rPr>
-          <w:rFonts w:ascii="Calibri" w:eastAsia="Calibri" w:hAnsi="Calibri" w:cs="Calibri"/>
-          <w:lang w:val="pt-BR"/>
-        </w:rPr>
-        <w:t>0</w:t>
-      </w:r>
-      <w:r>
-        <w:rPr>
-          <w:rFonts w:ascii="Calibri" w:eastAsia="Calibri" w:hAnsi="Calibri" w:cs="Calibri"/>
-          <w:lang w:val="pt-BR"/>
-        </w:rPr>
-        <w:t>8</w:t>
       </w:r>
     </w:p>
     <w:p>
@@ -5317,6 +5934,119 @@
     </w:lvl>
   </w:abstractNum>
   <w:abstractNum w:abstractNumId="5" w15:restartNumberingAfterBreak="0">
+    <w:nsid w:val="38BA7BFE"/>
+    <w:multiLevelType w:val="hybridMultilevel"/>
+    <w:tmpl w:val="18C23DAE"/>
+    <w:lvl w:ilvl="0" w:tplc="04160001">
+      <w:start w:val="1"/>
+      <w:numFmt w:val="bullet"/>
+      <w:lvlText w:val=""/>
+      <w:lvlJc w:val="left"/>
+      <w:pPr>
+        <w:ind w:left="720" w:hanging="360"/>
+      </w:pPr>
+      <w:rPr>
+        <w:rFonts w:ascii="Symbol" w:hAnsi="Symbol" w:hint="default"/>
+      </w:rPr>
+    </w:lvl>
+    <w:lvl w:ilvl="1" w:tplc="04160003" w:tentative="1">
+      <w:start w:val="1"/>
+      <w:numFmt w:val="bullet"/>
+      <w:lvlText w:val="o"/>
+      <w:lvlJc w:val="left"/>
+      <w:pPr>
+        <w:ind w:left="1440" w:hanging="360"/>
+      </w:pPr>
+      <w:rPr>
+        <w:rFonts w:ascii="Courier New" w:hAnsi="Courier New" w:cs="Courier New" w:hint="default"/>
+      </w:rPr>
+    </w:lvl>
+    <w:lvl w:ilvl="2" w:tplc="04160005" w:tentative="1">
+      <w:start w:val="1"/>
+      <w:numFmt w:val="bullet"/>
+      <w:lvlText w:val=""/>
+      <w:lvlJc w:val="left"/>
+      <w:pPr>
+        <w:ind w:left="2160" w:hanging="360"/>
+      </w:pPr>
+      <w:rPr>
+        <w:rFonts w:ascii="Wingdings" w:hAnsi="Wingdings" w:hint="default"/>
+      </w:rPr>
+    </w:lvl>
+    <w:lvl w:ilvl="3" w:tplc="04160001" w:tentative="1">
+      <w:start w:val="1"/>
+      <w:numFmt w:val="bullet"/>
+      <w:lvlText w:val=""/>
+      <w:lvlJc w:val="left"/>
+      <w:pPr>
+        <w:ind w:left="2880" w:hanging="360"/>
+      </w:pPr>
+      <w:rPr>
+        <w:rFonts w:ascii="Symbol" w:hAnsi="Symbol" w:hint="default"/>
+      </w:rPr>
+    </w:lvl>
+    <w:lvl w:ilvl="4" w:tplc="04160003" w:tentative="1">
+      <w:start w:val="1"/>
+      <w:numFmt w:val="bullet"/>
+      <w:lvlText w:val="o"/>
+      <w:lvlJc w:val="left"/>
+      <w:pPr>
+        <w:ind w:left="3600" w:hanging="360"/>
+      </w:pPr>
+      <w:rPr>
+        <w:rFonts w:ascii="Courier New" w:hAnsi="Courier New" w:cs="Courier New" w:hint="default"/>
+      </w:rPr>
+    </w:lvl>
+    <w:lvl w:ilvl="5" w:tplc="04160005" w:tentative="1">
+      <w:start w:val="1"/>
+      <w:numFmt w:val="bullet"/>
+      <w:lvlText w:val=""/>
+      <w:lvlJc w:val="left"/>
+      <w:pPr>
+        <w:ind w:left="4320" w:hanging="360"/>
+      </w:pPr>
+      <w:rPr>
+        <w:rFonts w:ascii="Wingdings" w:hAnsi="Wingdings" w:hint="default"/>
+      </w:rPr>
+    </w:lvl>
+    <w:lvl w:ilvl="6" w:tplc="04160001" w:tentative="1">
+      <w:start w:val="1"/>
+      <w:numFmt w:val="bullet"/>
+      <w:lvlText w:val=""/>
+      <w:lvlJc w:val="left"/>
+      <w:pPr>
+        <w:ind w:left="5040" w:hanging="360"/>
+      </w:pPr>
+      <w:rPr>
+        <w:rFonts w:ascii="Symbol" w:hAnsi="Symbol" w:hint="default"/>
+      </w:rPr>
+    </w:lvl>
+    <w:lvl w:ilvl="7" w:tplc="04160003" w:tentative="1">
+      <w:start w:val="1"/>
+      <w:numFmt w:val="bullet"/>
+      <w:lvlText w:val="o"/>
+      <w:lvlJc w:val="left"/>
+      <w:pPr>
+        <w:ind w:left="5760" w:hanging="360"/>
+      </w:pPr>
+      <w:rPr>
+        <w:rFonts w:ascii="Courier New" w:hAnsi="Courier New" w:cs="Courier New" w:hint="default"/>
+      </w:rPr>
+    </w:lvl>
+    <w:lvl w:ilvl="8" w:tplc="04160005" w:tentative="1">
+      <w:start w:val="1"/>
+      <w:numFmt w:val="bullet"/>
+      <w:lvlText w:val=""/>
+      <w:lvlJc w:val="left"/>
+      <w:pPr>
+        <w:ind w:left="6480" w:hanging="360"/>
+      </w:pPr>
+      <w:rPr>
+        <w:rFonts w:ascii="Wingdings" w:hAnsi="Wingdings" w:hint="default"/>
+      </w:rPr>
+    </w:lvl>
+  </w:abstractNum>
+  <w:abstractNum w:abstractNumId="6" w15:restartNumberingAfterBreak="0">
     <w:nsid w:val="4E4320D5"/>
     <w:multiLevelType w:val="multilevel"/>
     <w:tmpl w:val="81D2FA22"/>
@@ -5367,7 +6097,7 @@
       <w:lvlJc w:val="left"/>
     </w:lvl>
   </w:abstractNum>
-  <w:abstractNum w:abstractNumId="6" w15:restartNumberingAfterBreak="0">
+  <w:abstractNum w:abstractNumId="7" w15:restartNumberingAfterBreak="0">
     <w:nsid w:val="58BB3528"/>
     <w:multiLevelType w:val="hybridMultilevel"/>
     <w:tmpl w:val="FBB0437A"/>
@@ -5480,7 +6210,7 @@
       </w:rPr>
     </w:lvl>
   </w:abstractNum>
-  <w:abstractNum w:abstractNumId="7" w15:restartNumberingAfterBreak="0">
+  <w:abstractNum w:abstractNumId="8" w15:restartNumberingAfterBreak="0">
     <w:nsid w:val="68B1178E"/>
     <w:multiLevelType w:val="hybridMultilevel"/>
     <w:tmpl w:val="97040404"/>
@@ -5593,7 +6323,120 @@
       </w:rPr>
     </w:lvl>
   </w:abstractNum>
-  <w:abstractNum w:abstractNumId="8" w15:restartNumberingAfterBreak="0">
+  <w:abstractNum w:abstractNumId="9" w15:restartNumberingAfterBreak="0">
+    <w:nsid w:val="69A52969"/>
+    <w:multiLevelType w:val="hybridMultilevel"/>
+    <w:tmpl w:val="B2F88BAE"/>
+    <w:lvl w:ilvl="0" w:tplc="04160001">
+      <w:start w:val="1"/>
+      <w:numFmt w:val="bullet"/>
+      <w:lvlText w:val=""/>
+      <w:lvlJc w:val="left"/>
+      <w:pPr>
+        <w:ind w:left="1080" w:hanging="360"/>
+      </w:pPr>
+      <w:rPr>
+        <w:rFonts w:ascii="Symbol" w:hAnsi="Symbol" w:hint="default"/>
+      </w:rPr>
+    </w:lvl>
+    <w:lvl w:ilvl="1" w:tplc="04160003" w:tentative="1">
+      <w:start w:val="1"/>
+      <w:numFmt w:val="bullet"/>
+      <w:lvlText w:val="o"/>
+      <w:lvlJc w:val="left"/>
+      <w:pPr>
+        <w:ind w:left="1800" w:hanging="360"/>
+      </w:pPr>
+      <w:rPr>
+        <w:rFonts w:ascii="Courier New" w:hAnsi="Courier New" w:cs="Courier New" w:hint="default"/>
+      </w:rPr>
+    </w:lvl>
+    <w:lvl w:ilvl="2" w:tplc="04160005" w:tentative="1">
+      <w:start w:val="1"/>
+      <w:numFmt w:val="bullet"/>
+      <w:lvlText w:val=""/>
+      <w:lvlJc w:val="left"/>
+      <w:pPr>
+        <w:ind w:left="2520" w:hanging="360"/>
+      </w:pPr>
+      <w:rPr>
+        <w:rFonts w:ascii="Wingdings" w:hAnsi="Wingdings" w:hint="default"/>
+      </w:rPr>
+    </w:lvl>
+    <w:lvl w:ilvl="3" w:tplc="04160001" w:tentative="1">
+      <w:start w:val="1"/>
+      <w:numFmt w:val="bullet"/>
+      <w:lvlText w:val=""/>
+      <w:lvlJc w:val="left"/>
+      <w:pPr>
+        <w:ind w:left="3240" w:hanging="360"/>
+      </w:pPr>
+      <w:rPr>
+        <w:rFonts w:ascii="Symbol" w:hAnsi="Symbol" w:hint="default"/>
+      </w:rPr>
+    </w:lvl>
+    <w:lvl w:ilvl="4" w:tplc="04160003" w:tentative="1">
+      <w:start w:val="1"/>
+      <w:numFmt w:val="bullet"/>
+      <w:lvlText w:val="o"/>
+      <w:lvlJc w:val="left"/>
+      <w:pPr>
+        <w:ind w:left="3960" w:hanging="360"/>
+      </w:pPr>
+      <w:rPr>
+        <w:rFonts w:ascii="Courier New" w:hAnsi="Courier New" w:cs="Courier New" w:hint="default"/>
+      </w:rPr>
+    </w:lvl>
+    <w:lvl w:ilvl="5" w:tplc="04160005" w:tentative="1">
+      <w:start w:val="1"/>
+      <w:numFmt w:val="bullet"/>
+      <w:lvlText w:val=""/>
+      <w:lvlJc w:val="left"/>
+      <w:pPr>
+        <w:ind w:left="4680" w:hanging="360"/>
+      </w:pPr>
+      <w:rPr>
+        <w:rFonts w:ascii="Wingdings" w:hAnsi="Wingdings" w:hint="default"/>
+      </w:rPr>
+    </w:lvl>
+    <w:lvl w:ilvl="6" w:tplc="04160001" w:tentative="1">
+      <w:start w:val="1"/>
+      <w:numFmt w:val="bullet"/>
+      <w:lvlText w:val=""/>
+      <w:lvlJc w:val="left"/>
+      <w:pPr>
+        <w:ind w:left="5400" w:hanging="360"/>
+      </w:pPr>
+      <w:rPr>
+        <w:rFonts w:ascii="Symbol" w:hAnsi="Symbol" w:hint="default"/>
+      </w:rPr>
+    </w:lvl>
+    <w:lvl w:ilvl="7" w:tplc="04160003" w:tentative="1">
+      <w:start w:val="1"/>
+      <w:numFmt w:val="bullet"/>
+      <w:lvlText w:val="o"/>
+      <w:lvlJc w:val="left"/>
+      <w:pPr>
+        <w:ind w:left="6120" w:hanging="360"/>
+      </w:pPr>
+      <w:rPr>
+        <w:rFonts w:ascii="Courier New" w:hAnsi="Courier New" w:cs="Courier New" w:hint="default"/>
+      </w:rPr>
+    </w:lvl>
+    <w:lvl w:ilvl="8" w:tplc="04160005" w:tentative="1">
+      <w:start w:val="1"/>
+      <w:numFmt w:val="bullet"/>
+      <w:lvlText w:val=""/>
+      <w:lvlJc w:val="left"/>
+      <w:pPr>
+        <w:ind w:left="6840" w:hanging="360"/>
+      </w:pPr>
+      <w:rPr>
+        <w:rFonts w:ascii="Wingdings" w:hAnsi="Wingdings" w:hint="default"/>
+      </w:rPr>
+    </w:lvl>
+  </w:abstractNum>
+  <w:abstractNum w:abstractNumId="10" w15:restartNumberingAfterBreak="0">
     <w:nsid w:val="766B3EE8"/>
     <w:multiLevelType w:val="hybridMultilevel"/>
     <w:tmpl w:val="120807A2"/>
@@ -5679,7 +6522,7 @@
       </w:pPr>
     </w:lvl>
   </w:abstractNum>
-  <w:abstractNum w:abstractNumId="9" w15:restartNumberingAfterBreak="0">
+  <w:abstractNum w:abstractNumId="11" w15:restartNumberingAfterBreak="0">
     <w:nsid w:val="7A027FED"/>
     <w:multiLevelType w:val="multilevel"/>
     <w:tmpl w:val="EB8E6240"/>
@@ -5730,7 +6573,7 @@
       <w:lvlJc w:val="left"/>
     </w:lvl>
   </w:abstractNum>
-  <w:abstractNum w:abstractNumId="10" w15:restartNumberingAfterBreak="0">
+  <w:abstractNum w:abstractNumId="12" w15:restartNumberingAfterBreak="0">
     <w:nsid w:val="7D015ABE"/>
     <w:multiLevelType w:val="multilevel"/>
     <w:tmpl w:val="0F0CBAD8"/>
@@ -5856,10 +6699,10 @@
     <w:abstractNumId w:val="1"/>
   </w:num>
   <w:num w:numId="2" w16cid:durableId="1153138239">
-    <w:abstractNumId w:val="10"/>
+    <w:abstractNumId w:val="12"/>
   </w:num>
   <w:num w:numId="3" w16cid:durableId="1684286469">
-    <w:abstractNumId w:val="8"/>
+    <w:abstractNumId w:val="10"/>
   </w:num>
   <w:num w:numId="4" w16cid:durableId="1997800949">
     <w:abstractNumId w:val="3"/>
@@ -5868,10 +6711,10 @@
     <w:abstractNumId w:val="0"/>
   </w:num>
   <w:num w:numId="6" w16cid:durableId="638999275">
-    <w:abstractNumId w:val="5"/>
+    <w:abstractNumId w:val="6"/>
   </w:num>
   <w:num w:numId="7" w16cid:durableId="113140806">
-    <w:abstractNumId w:val="9"/>
+    <w:abstractNumId w:val="11"/>
   </w:num>
   <w:num w:numId="8" w16cid:durableId="563837196">
     <w:abstractNumId w:val="4"/>
@@ -5880,10 +6723,16 @@
     <w:abstractNumId w:val="2"/>
   </w:num>
   <w:num w:numId="10" w16cid:durableId="223420253">
-    <w:abstractNumId w:val="6"/>
+    <w:abstractNumId w:val="7"/>
   </w:num>
   <w:num w:numId="11" w16cid:durableId="771240475">
-    <w:abstractNumId w:val="7"/>
+    <w:abstractNumId w:val="8"/>
+  </w:num>
+  <w:num w:numId="12" w16cid:durableId="1979146265">
+    <w:abstractNumId w:val="9"/>
+  </w:num>
+  <w:num w:numId="13" w16cid:durableId="1663966529">
+    <w:abstractNumId w:val="5"/>
   </w:num>
 </w:numbering>
 </file>
@@ -6314,6 +7163,7 @@
   <w:style w:type="character" w:default="1" w:styleId="Fontepargpadro">
     <w:name w:val="Default Paragraph Font"/>
     <w:uiPriority w:val="1"/>
+    <w:semiHidden/>
     <w:unhideWhenUsed/>
   </w:style>
   <w:style w:type="table" w:default="1" w:styleId="Tabelanormal">

</xml_diff>

<commit_message>
Versão Final do Documento
</commit_message>
<xml_diff>
--- a/UNIChat - Requisitos - Documento 02.docx
+++ b/UNIChat - Requisitos - Documento 02.docx
@@ -4024,14 +4024,7 @@
           <w:rFonts w:ascii="Calibri" w:eastAsia="Calibri" w:hAnsi="Calibri" w:cs="Calibri"/>
           <w:lang w:val="pt-BR"/>
         </w:rPr>
-        <w:t>BackEnd: TypeScript com apoio da biblioteca SocketIO</w:t>
-      </w:r>
-      <w:r>
-        <w:rPr>
-          <w:rFonts w:ascii="Calibri" w:eastAsia="Calibri" w:hAnsi="Calibri" w:cs="Calibri"/>
-          <w:lang w:val="pt-BR"/>
-        </w:rPr>
-        <w:t>;</w:t>
+        <w:t>NodeJS Versão: 14.20.1;</w:t>
       </w:r>
     </w:p>
     <w:p>
@@ -4043,17 +4036,20 @@
         </w:numPr>
         <w:rPr>
           <w:rFonts w:ascii="Calibri" w:eastAsia="Calibri" w:hAnsi="Calibri" w:cs="Calibri"/>
-        </w:rPr>
-      </w:pPr>
-      <w:r>
-        <w:rPr>
-          <w:rFonts w:ascii="Calibri" w:eastAsia="Calibri" w:hAnsi="Calibri" w:cs="Calibri"/>
-        </w:rPr>
-        <w:t>FrontEnd: ReactJS</w:t>
-      </w:r>
-      <w:r>
-        <w:rPr>
-          <w:rFonts w:ascii="Calibri" w:eastAsia="Calibri" w:hAnsi="Calibri" w:cs="Calibri"/>
+          <w:lang w:val="pt-BR"/>
+        </w:rPr>
+      </w:pPr>
+      <w:r>
+        <w:rPr>
+          <w:rFonts w:ascii="Calibri" w:eastAsia="Calibri" w:hAnsi="Calibri" w:cs="Calibri"/>
+          <w:lang w:val="pt-BR"/>
+        </w:rPr>
+        <w:t>BackEnd: TypeScript com apoio da biblioteca SocketIO</w:t>
+      </w:r>
+      <w:r>
+        <w:rPr>
+          <w:rFonts w:ascii="Calibri" w:eastAsia="Calibri" w:hAnsi="Calibri" w:cs="Calibri"/>
+          <w:lang w:val="pt-BR"/>
         </w:rPr>
         <w:t>;</w:t>
       </w:r>
@@ -4073,7 +4069,7 @@
         <w:rPr>
           <w:rFonts w:ascii="Calibri" w:eastAsia="Calibri" w:hAnsi="Calibri" w:cs="Calibri"/>
         </w:rPr>
-        <w:t>Banco de Dados: SQLite</w:t>
+        <w:t>FrontEnd: ReactJS</w:t>
       </w:r>
       <w:r>
         <w:rPr>
@@ -4097,6 +4093,30 @@
         <w:rPr>
           <w:rFonts w:ascii="Calibri" w:eastAsia="Calibri" w:hAnsi="Calibri" w:cs="Calibri"/>
         </w:rPr>
+        <w:t>Banco de Dados: SQLite</w:t>
+      </w:r>
+      <w:r>
+        <w:rPr>
+          <w:rFonts w:ascii="Calibri" w:eastAsia="Calibri" w:hAnsi="Calibri" w:cs="Calibri"/>
+        </w:rPr>
+        <w:t>;</w:t>
+      </w:r>
+    </w:p>
+    <w:p>
+      <w:pPr>
+        <w:pStyle w:val="PargrafodaLista"/>
+        <w:numPr>
+          <w:ilvl w:val="0"/>
+          <w:numId w:val="8"/>
+        </w:numPr>
+        <w:rPr>
+          <w:rFonts w:ascii="Calibri" w:eastAsia="Calibri" w:hAnsi="Calibri" w:cs="Calibri"/>
+        </w:rPr>
+      </w:pPr>
+      <w:r>
+        <w:rPr>
+          <w:rFonts w:ascii="Calibri" w:eastAsia="Calibri" w:hAnsi="Calibri" w:cs="Calibri"/>
+        </w:rPr>
         <w:t>Framework: ExpressJS</w:t>
       </w:r>
       <w:r>
@@ -4304,16 +4324,6 @@
         </w:rPr>
         <w:t>;</w:t>
       </w:r>
-    </w:p>
-    <w:p>
-      <w:pPr>
-        <w:rPr>
-          <w:rFonts w:ascii="Calibri" w:eastAsia="Calibri" w:hAnsi="Calibri" w:cs="Calibri"/>
-          <w:b/>
-          <w:bCs/>
-          <w:lang w:val="pt-BR"/>
-        </w:rPr>
-      </w:pPr>
     </w:p>
     <w:p>
       <w:pPr>

</xml_diff>